<commit_message>
Jatai and Ghanam related working files 31/01/2020
</commit_message>
<xml_diff>
--- a/TS Jatai Working/JatA Mani.docx
+++ b/TS Jatai Working/JatA Mani.docx
@@ -1949,6 +1949,19 @@
         </w:rPr>
         <w:t xml:space="preserve">| </w:t>
       </w:r>
+    </w:p>
+    <w:p>
+      <w:pPr>
+        <w:shd w:val="clear" w:color="auto" w:fill="FFFFFF"/>
+        <w:spacing w:after="270" w:line="240" w:lineRule="auto"/>
+        <w:textAlignment w:val="baseline"/>
+        <w:rPr>
+          <w:rFonts w:ascii="Georgia" w:eastAsia="Times New Roman" w:hAnsi="Georgia" w:cs="Times New Roman"/>
+          <w:color w:val="444444"/>
+          <w:sz w:val="36"/>
+          <w:szCs w:val="36"/>
+        </w:rPr>
+      </w:pPr>
       <w:r>
         <w:rPr>
           <w:rFonts w:ascii="Nirmala UI" w:eastAsia="Times New Roman" w:hAnsi="Nirmala UI" w:cs="Arial Unicode MS"/>
@@ -2356,6 +2369,15 @@
           <w:szCs w:val="36"/>
         </w:rPr>
         <w:t> </w:t>
+      </w:r>
+      <w:r>
+        <w:rPr>
+          <w:rFonts w:ascii="Georgia" w:eastAsia="Times New Roman" w:hAnsi="Georgia" w:cs="Georgia"/>
+          <w:color w:val="444444"/>
+          <w:sz w:val="36"/>
+          <w:szCs w:val="36"/>
+        </w:rPr>
+        <w:br/>
       </w:r>
       <w:r>
         <w:rPr>
@@ -2471,6 +2493,15 @@
       </w:r>
       <w:r>
         <w:rPr>
+          <w:rFonts w:ascii="Georgia" w:eastAsia="Times New Roman" w:hAnsi="Georgia" w:cs="Times New Roman"/>
+          <w:color w:val="444444"/>
+          <w:sz w:val="36"/>
+          <w:szCs w:val="36"/>
+        </w:rPr>
+        <w:t xml:space="preserve"> </w:t>
+      </w:r>
+      <w:r>
+        <w:rPr>
           <w:rFonts w:ascii="Nirmala UI" w:eastAsia="Times New Roman" w:hAnsi="Nirmala UI" w:cs="Arial Unicode MS"/>
           <w:color w:val="444444"/>
           <w:sz w:val="36"/>
@@ -2594,6 +2625,16 @@
       </w:r>
       <w:r>
         <w:rPr>
+          <w:rFonts w:ascii="Nirmala UI" w:eastAsia="Times New Roman" w:hAnsi="Nirmala UI" w:cs="Arial Unicode MS"/>
+          <w:color w:val="444444"/>
+          <w:sz w:val="36"/>
+          <w:szCs w:val="36"/>
+          <w:lang w:bidi="hi-IN"/>
+        </w:rPr>
+        <w:t xml:space="preserve"> </w:t>
+      </w:r>
+      <w:r>
+        <w:rPr>
           <w:rFonts w:ascii="Georgia" w:eastAsia="Times New Roman" w:hAnsi="Georgia" w:cs="Times New Roman"/>
           <w:color w:val="444444"/>
           <w:sz w:val="36"/>
@@ -4665,7 +4706,28 @@
           <w:cs/>
           <w:lang w:bidi="hi-IN"/>
         </w:rPr>
-        <w:t>यथानृषदेवड्वणृषदेनृषदेवट्</w:t>
+        <w:t>यथा</w:t>
+      </w:r>
+      <w:r>
+        <w:rPr>
+          <w:rFonts w:ascii="Nirmala UI" w:eastAsia="Times New Roman" w:hAnsi="Nirmala UI" w:cs="Arial Unicode MS"/>
+          <w:color w:val="444444"/>
+          <w:sz w:val="36"/>
+          <w:szCs w:val="36"/>
+          <w:lang w:bidi="hi-IN"/>
+        </w:rPr>
+        <w:t xml:space="preserve"> </w:t>
+      </w:r>
+      <w:r>
+        <w:rPr>
+          <w:rFonts w:ascii="Nirmala UI" w:eastAsia="Times New Roman" w:hAnsi="Nirmala UI" w:cs="Arial Unicode MS"/>
+          <w:color w:val="444444"/>
+          <w:sz w:val="36"/>
+          <w:szCs w:val="36"/>
+          <w:cs/>
+          <w:lang w:bidi="hi-IN"/>
+        </w:rPr>
+        <w:t>नृषदेवड्वणृषदेनृषदेवट्</w:t>
       </w:r>
       <w:r>
         <w:rPr>
@@ -5973,6 +6035,15 @@
       </w:r>
       <w:r>
         <w:rPr>
+          <w:rFonts w:ascii="Georgia" w:eastAsia="Times New Roman" w:hAnsi="Georgia" w:cs="Times New Roman"/>
+          <w:color w:val="444444"/>
+          <w:sz w:val="36"/>
+          <w:szCs w:val="36"/>
+        </w:rPr>
+        <w:t xml:space="preserve"> </w:t>
+      </w:r>
+      <w:r>
+        <w:rPr>
           <w:rFonts w:ascii="Nirmala UI" w:eastAsia="Times New Roman" w:hAnsi="Nirmala UI" w:cs="Arial Unicode MS"/>
           <w:color w:val="444444"/>
           <w:sz w:val="36"/>
@@ -7498,7 +7569,19 @@
           <w:cs/>
           <w:lang w:bidi="hi-IN"/>
         </w:rPr>
-        <w:t>एकादेशेकृतेआकारश्रुतौप्राप्तौसत्यांविलोमेजटाकालेलोपएव</w:t>
+        <w:t>एकादेशेकृते</w:t>
+      </w:r>
+      <w:r>
+        <w:rPr>
+          <w:rFonts w:ascii="Nirmala UI" w:eastAsia="Times New Roman" w:hAnsi="Nirmala UI" w:cs="Arial Unicode MS"/>
+          <w:color w:val="444444"/>
+          <w:sz w:val="36"/>
+          <w:szCs w:val="36"/>
+          <w:highlight w:val="lightGray"/>
+          <w:cs/>
+          <w:lang w:bidi="hi-IN"/>
+        </w:rPr>
+        <w:t>आकारश्रुतौप्राप्तौसत्यांविलोमेजटाकालेलोपएव</w:t>
       </w:r>
       <w:r>
         <w:rPr>
@@ -7755,6 +7838,15 @@
           <w:szCs w:val="36"/>
         </w:rPr>
         <w:t xml:space="preserve"> ||</w:t>
+      </w:r>
+      <w:r>
+        <w:rPr>
+          <w:rFonts w:ascii="Georgia" w:eastAsia="Times New Roman" w:hAnsi="Georgia" w:cs="Times New Roman"/>
+          <w:color w:val="444444"/>
+          <w:sz w:val="36"/>
+          <w:szCs w:val="36"/>
+        </w:rPr>
+        <w:t xml:space="preserve"> </w:t>
       </w:r>
     </w:p>
     <w:p>
@@ -7785,6 +7877,19 @@
       </w:r>
       <w:r>
         <w:rPr>
+          <w:rFonts w:ascii="Nirmala UI" w:eastAsia="Times New Roman" w:hAnsi="Nirmala UI" w:cs="Arial Unicode MS"/>
+          <w:b/>
+          <w:bCs/>
+          <w:color w:val="444444"/>
+          <w:sz w:val="36"/>
+          <w:szCs w:val="36"/>
+          <w:bdr w:val="none" w:sz="0" w:space="0" w:color="auto" w:frame="1"/>
+          <w:lang w:bidi="hi-IN"/>
+        </w:rPr>
+        <w:t xml:space="preserve"> </w:t>
+      </w:r>
+      <w:r>
+        <w:rPr>
           <w:rFonts w:ascii="Georgia" w:eastAsia="Times New Roman" w:hAnsi="Georgia" w:cs="Times New Roman"/>
           <w:b/>
           <w:bCs/>
@@ -7839,6 +7944,15 @@
       </w:r>
       <w:r>
         <w:rPr>
+          <w:rFonts w:ascii="Georgia" w:eastAsia="Times New Roman" w:hAnsi="Georgia" w:cs="Georgia"/>
+          <w:color w:val="444444"/>
+          <w:sz w:val="36"/>
+          <w:szCs w:val="36"/>
+        </w:rPr>
+        <w:br/>
+      </w:r>
+      <w:r>
+        <w:rPr>
           <w:rFonts w:ascii="Nirmala UI" w:eastAsia="Times New Roman" w:hAnsi="Nirmala UI" w:cs="Arial Unicode MS"/>
           <w:color w:val="444444"/>
           <w:sz w:val="36"/>
@@ -7916,8 +8030,6 @@
         </w:rPr>
         <w:t>||</w:t>
       </w:r>
-      <w:bookmarkStart w:id="0" w:name="_GoBack"/>
-      <w:bookmarkEnd w:id="0"/>
     </w:p>
     <w:p>
       <w:pPr>
@@ -8405,6 +8517,15 @@
       </w:r>
       <w:r>
         <w:rPr>
+          <w:rFonts w:ascii="Georgia" w:eastAsia="Times New Roman" w:hAnsi="Georgia" w:cs="Georgia"/>
+          <w:color w:val="444444"/>
+          <w:sz w:val="36"/>
+          <w:szCs w:val="36"/>
+        </w:rPr>
+        <w:br/>
+      </w:r>
+      <w:r>
+        <w:rPr>
           <w:rFonts w:ascii="Nirmala UI" w:eastAsia="Times New Roman" w:hAnsi="Nirmala UI" w:cs="Arial Unicode MS"/>
           <w:color w:val="444444"/>
           <w:sz w:val="36"/>
@@ -8425,6 +8546,15 @@
       </w:r>
       <w:r>
         <w:rPr>
+          <w:rFonts w:ascii="Georgia" w:eastAsia="Times New Roman" w:hAnsi="Georgia" w:cs="Times New Roman"/>
+          <w:color w:val="444444"/>
+          <w:sz w:val="36"/>
+          <w:szCs w:val="36"/>
+        </w:rPr>
+        <w:br/>
+      </w:r>
+      <w:r>
+        <w:rPr>
           <w:rFonts w:ascii="Nirmala UI" w:eastAsia="Times New Roman" w:hAnsi="Nirmala UI" w:cs="Arial Unicode MS"/>
           <w:color w:val="444444"/>
           <w:sz w:val="36"/>
@@ -8472,7 +8602,30 @@
           <w:cs/>
           <w:lang w:bidi="hi-IN"/>
         </w:rPr>
-        <w:t>एयातांब्राह्मणायब्राह्मणायैयातामेयातांब्राह्मणाय</w:t>
+        <w:t>एयातांब्राह्मणायब्राह्म</w:t>
+      </w:r>
+      <w:r>
+        <w:rPr>
+          <w:rFonts w:ascii="Nirmala UI" w:eastAsia="Times New Roman" w:hAnsi="Nirmala UI" w:cs="Arial Unicode MS"/>
+          <w:color w:val="444444"/>
+          <w:sz w:val="36"/>
+          <w:szCs w:val="36"/>
+          <w:highlight w:val="lightGray"/>
+          <w:cs/>
+          <w:lang w:bidi="hi-IN"/>
+        </w:rPr>
+        <w:t>णायैया</w:t>
+      </w:r>
+      <w:r>
+        <w:rPr>
+          <w:rFonts w:ascii="Nirmala UI" w:eastAsia="Times New Roman" w:hAnsi="Nirmala UI" w:cs="Arial Unicode MS"/>
+          <w:color w:val="444444"/>
+          <w:sz w:val="36"/>
+          <w:szCs w:val="36"/>
+          <w:cs/>
+          <w:lang w:bidi="hi-IN"/>
+        </w:rPr>
+        <w:t>तामेयातांब्राह्मणाय</w:t>
       </w:r>
       <w:r>
         <w:rPr>
@@ -8494,10 +8647,20 @@
       </w:r>
       <w:r>
         <w:rPr>
-          <w:rFonts w:ascii="Nirmala UI" w:eastAsia="Times New Roman" w:hAnsi="Nirmala UI" w:cs="Arial Unicode MS"/>
-          <w:color w:val="444444"/>
-          <w:sz w:val="36"/>
-          <w:szCs w:val="36"/>
+          <w:rFonts w:ascii="Georgia" w:eastAsia="Times New Roman" w:hAnsi="Georgia" w:cs="Georgia"/>
+          <w:color w:val="444444"/>
+          <w:sz w:val="36"/>
+          <w:szCs w:val="36"/>
+        </w:rPr>
+        <w:br/>
+      </w:r>
+      <w:r>
+        <w:rPr>
+          <w:rFonts w:ascii="Nirmala UI" w:eastAsia="Times New Roman" w:hAnsi="Nirmala UI" w:cs="Arial Unicode MS"/>
+          <w:color w:val="444444"/>
+          <w:sz w:val="36"/>
+          <w:szCs w:val="36"/>
+          <w:highlight w:val="lightGray"/>
           <w:cs/>
           <w:lang w:bidi="hi-IN"/>
         </w:rPr>
@@ -8649,6 +8812,7 @@
           <w:cs/>
           <w:lang w:bidi="hi-IN"/>
         </w:rPr>
+        <w:lastRenderedPageBreak/>
         <w:t>व्याख्यानम्</w:t>
       </w:r>
       <w:r>
@@ -8685,7 +8849,6 @@
           <w:cs/>
           <w:lang w:bidi="hi-IN"/>
         </w:rPr>
-        <w:lastRenderedPageBreak/>
         <w:t>श्नधद्वृत्रमितिजटायां‍</w:t>
       </w:r>
       <w:r>
@@ -9105,6 +9268,15 @@
       </w:r>
       <w:r>
         <w:rPr>
+          <w:rFonts w:ascii="Georgia" w:eastAsia="Times New Roman" w:hAnsi="Georgia" w:cs="Georgia"/>
+          <w:color w:val="444444"/>
+          <w:sz w:val="36"/>
+          <w:szCs w:val="36"/>
+        </w:rPr>
+        <w:br/>
+      </w:r>
+      <w:r>
+        <w:rPr>
           <w:rFonts w:ascii="Nirmala UI" w:eastAsia="Times New Roman" w:hAnsi="Nirmala UI" w:cs="Arial Unicode MS"/>
           <w:color w:val="444444"/>
           <w:sz w:val="36"/>
@@ -9313,7 +9485,28 @@
           <w:cs/>
           <w:lang w:bidi="hi-IN"/>
         </w:rPr>
-        <w:t>इतिउकारस्यवकारादेशस्थलेजटायांनैवलोपःस्यात्ककारस्येतिनिर्णयः‍यथा</w:t>
+        <w:t>इतिउकारस्यवकारादेशस्थलेजटायांनैवलोपःस्यात्ककारस्येतिनिर्णयः</w:t>
+      </w:r>
+      <w:r>
+        <w:rPr>
+          <w:rFonts w:ascii="Nirmala UI" w:eastAsia="Times New Roman" w:hAnsi="Nirmala UI" w:cs="Arial Unicode MS"/>
+          <w:color w:val="444444"/>
+          <w:sz w:val="36"/>
+          <w:szCs w:val="36"/>
+          <w:lang w:bidi="hi-IN"/>
+        </w:rPr>
+        <w:br/>
+      </w:r>
+      <w:r>
+        <w:rPr>
+          <w:rFonts w:ascii="Nirmala UI" w:eastAsia="Times New Roman" w:hAnsi="Nirmala UI" w:cs="Arial Unicode MS"/>
+          <w:color w:val="444444"/>
+          <w:sz w:val="36"/>
+          <w:szCs w:val="36"/>
+          <w:cs/>
+          <w:lang w:bidi="hi-IN"/>
+        </w:rPr>
+        <w:t>‍यथा</w:t>
       </w:r>
       <w:r>
         <w:rPr>
@@ -9799,6 +9992,7 @@
           <w:cs/>
           <w:lang w:bidi="hi-IN"/>
         </w:rPr>
+        <w:lastRenderedPageBreak/>
         <w:t>ह्रस्वभाजांसर्वेषांपदानांपूर्वपौरुषेह्रस्वताविज्ञेया</w:t>
       </w:r>
       <w:r>
@@ -9966,7 +10160,6 @@
           <w:cs/>
           <w:lang w:bidi="hi-IN"/>
         </w:rPr>
-        <w:lastRenderedPageBreak/>
         <w:t>जटाकालेउत्तरपौरुषेआदावन्तेचदीर्घस्यात्</w:t>
       </w:r>
       <w:r>
@@ -10346,7 +10539,91 @@
           <w:cs/>
           <w:lang w:bidi="hi-IN"/>
         </w:rPr>
-        <w:t>यस्यार्षेप्रग्रहत्वंचतस्यैवानार्षकेभवेत्</w:t>
+        <w:t>यस्यार्षेप्रग्रहत्वं</w:t>
+      </w:r>
+      <w:r>
+        <w:rPr>
+          <w:rFonts w:ascii="Nirmala UI" w:eastAsia="Times New Roman" w:hAnsi="Nirmala UI" w:cs="Arial Unicode MS"/>
+          <w:color w:val="444444"/>
+          <w:sz w:val="36"/>
+          <w:szCs w:val="36"/>
+          <w:lang w:bidi="hi-IN"/>
+        </w:rPr>
+        <w:t xml:space="preserve"> </w:t>
+      </w:r>
+      <w:r>
+        <w:rPr>
+          <w:rFonts w:ascii="Nirmala UI" w:eastAsia="Times New Roman" w:hAnsi="Nirmala UI" w:cs="Arial Unicode MS"/>
+          <w:color w:val="444444"/>
+          <w:sz w:val="36"/>
+          <w:szCs w:val="36"/>
+          <w:cs/>
+          <w:lang w:bidi="hi-IN"/>
+        </w:rPr>
+        <w:t>च</w:t>
+      </w:r>
+      <w:r>
+        <w:rPr>
+          <w:rFonts w:ascii="Nirmala UI" w:eastAsia="Times New Roman" w:hAnsi="Nirmala UI" w:cs="Arial Unicode MS"/>
+          <w:color w:val="444444"/>
+          <w:sz w:val="36"/>
+          <w:szCs w:val="36"/>
+          <w:lang w:bidi="hi-IN"/>
+        </w:rPr>
+        <w:t xml:space="preserve"> </w:t>
+      </w:r>
+      <w:r>
+        <w:rPr>
+          <w:rFonts w:ascii="Nirmala UI" w:eastAsia="Times New Roman" w:hAnsi="Nirmala UI" w:cs="Arial Unicode MS"/>
+          <w:color w:val="444444"/>
+          <w:sz w:val="36"/>
+          <w:szCs w:val="36"/>
+          <w:cs/>
+          <w:lang w:bidi="hi-IN"/>
+        </w:rPr>
+        <w:t>तस्यै</w:t>
+      </w:r>
+      <w:r>
+        <w:rPr>
+          <w:rFonts w:ascii="Nirmala UI" w:eastAsia="Times New Roman" w:hAnsi="Nirmala UI" w:cs="Arial Unicode MS"/>
+          <w:color w:val="444444"/>
+          <w:sz w:val="36"/>
+          <w:szCs w:val="36"/>
+          <w:lang w:bidi="hi-IN"/>
+        </w:rPr>
+        <w:t xml:space="preserve"> </w:t>
+      </w:r>
+      <w:r>
+        <w:rPr>
+          <w:rFonts w:ascii="Nirmala UI" w:eastAsia="Times New Roman" w:hAnsi="Nirmala UI" w:cs="Arial Unicode MS"/>
+          <w:color w:val="444444"/>
+          <w:sz w:val="36"/>
+          <w:szCs w:val="36"/>
+          <w:cs/>
+          <w:lang w:bidi="hi-IN"/>
+        </w:rPr>
+        <w:t>वा</w:t>
+      </w:r>
+      <w:r>
+        <w:rPr>
+          <w:rFonts w:ascii="Nirmala UI" w:eastAsia="Times New Roman" w:hAnsi="Nirmala UI" w:cs="Arial Unicode MS"/>
+          <w:color w:val="444444"/>
+          <w:sz w:val="36"/>
+          <w:szCs w:val="36"/>
+          <w:lang w:bidi="hi-IN"/>
+        </w:rPr>
+        <w:t xml:space="preserve"> </w:t>
+      </w:r>
+      <w:r>
+        <w:rPr>
+          <w:rFonts w:ascii="Nirmala UI" w:eastAsia="Times New Roman" w:hAnsi="Nirmala UI" w:cs="Arial Unicode MS"/>
+          <w:color w:val="444444"/>
+          <w:sz w:val="36"/>
+          <w:szCs w:val="36"/>
+          <w:cs/>
+          <w:lang w:bidi="hi-IN"/>
+        </w:rPr>
+        <w:t>नार्षकेभवेत्</w:t>
       </w:r>
       <w:r>
         <w:rPr>
@@ -10368,14 +10645,109 @@
       </w:r>
       <w:r>
         <w:rPr>
-          <w:rFonts w:ascii="Nirmala UI" w:eastAsia="Times New Roman" w:hAnsi="Nirmala UI" w:cs="Arial Unicode MS"/>
-          <w:color w:val="444444"/>
-          <w:sz w:val="36"/>
-          <w:szCs w:val="36"/>
-          <w:cs/>
-          <w:lang w:bidi="hi-IN"/>
-        </w:rPr>
-        <w:t>उक्तलक्षणभावेपिपौरुषेनभवेत्क्वचित्</w:t>
+          <w:rFonts w:ascii="Georgia" w:eastAsia="Times New Roman" w:hAnsi="Georgia" w:cs="Georgia"/>
+          <w:color w:val="444444"/>
+          <w:sz w:val="36"/>
+          <w:szCs w:val="36"/>
+        </w:rPr>
+        <w:br/>
+      </w:r>
+      <w:r>
+        <w:rPr>
+          <w:rFonts w:ascii="Nirmala UI" w:eastAsia="Times New Roman" w:hAnsi="Nirmala UI" w:cs="Arial Unicode MS"/>
+          <w:color w:val="444444"/>
+          <w:sz w:val="36"/>
+          <w:szCs w:val="36"/>
+          <w:cs/>
+          <w:lang w:bidi="hi-IN"/>
+        </w:rPr>
+        <w:t>उक्तलक्षण</w:t>
+      </w:r>
+      <w:r>
+        <w:rPr>
+          <w:rFonts w:ascii="Nirmala UI" w:eastAsia="Times New Roman" w:hAnsi="Nirmala UI" w:cs="Arial Unicode MS"/>
+          <w:color w:val="444444"/>
+          <w:sz w:val="36"/>
+          <w:szCs w:val="36"/>
+          <w:lang w:bidi="hi-IN"/>
+        </w:rPr>
+        <w:t xml:space="preserve"> </w:t>
+      </w:r>
+      <w:r>
+        <w:rPr>
+          <w:rFonts w:ascii="Nirmala UI" w:eastAsia="Times New Roman" w:hAnsi="Nirmala UI" w:cs="Arial Unicode MS"/>
+          <w:color w:val="444444"/>
+          <w:sz w:val="36"/>
+          <w:szCs w:val="36"/>
+          <w:cs/>
+          <w:lang w:bidi="hi-IN"/>
+        </w:rPr>
+        <w:t>भावेपि</w:t>
+      </w:r>
+      <w:r>
+        <w:rPr>
+          <w:rFonts w:ascii="Nirmala UI" w:eastAsia="Times New Roman" w:hAnsi="Nirmala UI" w:cs="Arial Unicode MS"/>
+          <w:color w:val="444444"/>
+          <w:sz w:val="36"/>
+          <w:szCs w:val="36"/>
+          <w:lang w:bidi="hi-IN"/>
+        </w:rPr>
+        <w:t xml:space="preserve"> </w:t>
+      </w:r>
+      <w:r>
+        <w:rPr>
+          <w:rFonts w:ascii="Nirmala UI" w:eastAsia="Times New Roman" w:hAnsi="Nirmala UI" w:cs="Arial Unicode MS"/>
+          <w:color w:val="444444"/>
+          <w:sz w:val="36"/>
+          <w:szCs w:val="36"/>
+          <w:cs/>
+          <w:lang w:bidi="hi-IN"/>
+        </w:rPr>
+        <w:t>पौरुषे</w:t>
+      </w:r>
+      <w:r>
+        <w:rPr>
+          <w:rFonts w:ascii="Nirmala UI" w:eastAsia="Times New Roman" w:hAnsi="Nirmala UI" w:cs="Arial Unicode MS"/>
+          <w:color w:val="444444"/>
+          <w:sz w:val="36"/>
+          <w:szCs w:val="36"/>
+          <w:lang w:bidi="hi-IN"/>
+        </w:rPr>
+        <w:t xml:space="preserve"> </w:t>
+      </w:r>
+      <w:r>
+        <w:rPr>
+          <w:rFonts w:ascii="Nirmala UI" w:eastAsia="Times New Roman" w:hAnsi="Nirmala UI" w:cs="Arial Unicode MS"/>
+          <w:color w:val="444444"/>
+          <w:sz w:val="36"/>
+          <w:szCs w:val="36"/>
+          <w:cs/>
+          <w:lang w:bidi="hi-IN"/>
+        </w:rPr>
+        <w:t>न</w:t>
+      </w:r>
+      <w:r>
+        <w:rPr>
+          <w:rFonts w:ascii="Nirmala UI" w:eastAsia="Times New Roman" w:hAnsi="Nirmala UI" w:cs="Arial Unicode MS"/>
+          <w:color w:val="444444"/>
+          <w:sz w:val="36"/>
+          <w:szCs w:val="36"/>
+          <w:lang w:bidi="hi-IN"/>
+        </w:rPr>
+        <w:t xml:space="preserve"> </w:t>
+      </w:r>
+      <w:bookmarkStart w:id="0" w:name="_GoBack"/>
+      <w:bookmarkEnd w:id="0"/>
+      <w:r>
+        <w:rPr>
+          <w:rFonts w:ascii="Nirmala UI" w:eastAsia="Times New Roman" w:hAnsi="Nirmala UI" w:cs="Arial Unicode MS"/>
+          <w:color w:val="444444"/>
+          <w:sz w:val="36"/>
+          <w:szCs w:val="36"/>
+          <w:cs/>
+          <w:lang w:bidi="hi-IN"/>
+        </w:rPr>
+        <w:t>भवेत्क्वचित्</w:t>
       </w:r>
       <w:r>
         <w:rPr>
@@ -10596,7 +10968,49 @@
           <w:cs/>
           <w:lang w:bidi="hi-IN"/>
         </w:rPr>
-        <w:t>पौरुषेविशेषोनभवेत्</w:t>
+        <w:t>पौरुषेविशेषो</w:t>
+      </w:r>
+      <w:r>
+        <w:rPr>
+          <w:rFonts w:ascii="Nirmala UI" w:eastAsia="Times New Roman" w:hAnsi="Nirmala UI" w:cs="Arial Unicode MS"/>
+          <w:color w:val="444444"/>
+          <w:sz w:val="36"/>
+          <w:szCs w:val="36"/>
+          <w:lang w:bidi="hi-IN"/>
+        </w:rPr>
+        <w:t xml:space="preserve"> </w:t>
+      </w:r>
+      <w:r>
+        <w:rPr>
+          <w:rFonts w:ascii="Nirmala UI" w:eastAsia="Times New Roman" w:hAnsi="Nirmala UI" w:cs="Arial Unicode MS"/>
+          <w:color w:val="444444"/>
+          <w:sz w:val="36"/>
+          <w:szCs w:val="36"/>
+          <w:cs/>
+          <w:lang w:bidi="hi-IN"/>
+        </w:rPr>
+        <w:t>न</w:t>
+      </w:r>
+      <w:r>
+        <w:rPr>
+          <w:rFonts w:ascii="Nirmala UI" w:eastAsia="Times New Roman" w:hAnsi="Nirmala UI" w:cs="Arial Unicode MS"/>
+          <w:color w:val="444444"/>
+          <w:sz w:val="36"/>
+          <w:szCs w:val="36"/>
+          <w:lang w:bidi="hi-IN"/>
+        </w:rPr>
+        <w:t xml:space="preserve"> </w:t>
+      </w:r>
+      <w:r>
+        <w:rPr>
+          <w:rFonts w:ascii="Nirmala UI" w:eastAsia="Times New Roman" w:hAnsi="Nirmala UI" w:cs="Arial Unicode MS"/>
+          <w:color w:val="444444"/>
+          <w:sz w:val="36"/>
+          <w:szCs w:val="36"/>
+          <w:cs/>
+          <w:lang w:bidi="hi-IN"/>
+        </w:rPr>
+        <w:t>भवेत्</w:t>
       </w:r>
       <w:r>
         <w:rPr>
@@ -10615,6 +11029,15 @@
           <w:szCs w:val="36"/>
         </w:rPr>
         <w:t> </w:t>
+      </w:r>
+      <w:r>
+        <w:rPr>
+          <w:rFonts w:ascii="Georgia" w:eastAsia="Times New Roman" w:hAnsi="Georgia" w:cs="Georgia"/>
+          <w:color w:val="444444"/>
+          <w:sz w:val="36"/>
+          <w:szCs w:val="36"/>
+        </w:rPr>
+        <w:br/>
       </w:r>
       <w:r>
         <w:rPr>
@@ -10832,6 +11255,7 @@
           <w:color w:val="444444"/>
           <w:sz w:val="36"/>
           <w:szCs w:val="36"/>
+          <w:highlight w:val="lightGray"/>
           <w:cs/>
           <w:lang w:bidi="hi-IN"/>
         </w:rPr>
@@ -10843,6 +11267,7 @@
           <w:color w:val="444444"/>
           <w:sz w:val="36"/>
           <w:szCs w:val="36"/>
+          <w:highlight w:val="lightGray"/>
         </w:rPr>
         <w:t xml:space="preserve">|| </w:t>
       </w:r>
@@ -10852,6 +11277,7 @@
           <w:color w:val="444444"/>
           <w:sz w:val="36"/>
           <w:szCs w:val="36"/>
+          <w:highlight w:val="lightGray"/>
           <w:cs/>
           <w:lang w:bidi="hi-IN"/>
         </w:rPr>
@@ -10863,8 +11289,18 @@
           <w:color w:val="444444"/>
           <w:sz w:val="36"/>
           <w:szCs w:val="36"/>
-        </w:rPr>
-        <w:t xml:space="preserve"> || </w:t>
+          <w:highlight w:val="lightGray"/>
+        </w:rPr>
+        <w:t xml:space="preserve"> ||</w:t>
+      </w:r>
+      <w:r>
+        <w:rPr>
+          <w:rFonts w:ascii="Georgia" w:eastAsia="Times New Roman" w:hAnsi="Georgia" w:cs="Times New Roman"/>
+          <w:color w:val="444444"/>
+          <w:sz w:val="36"/>
+          <w:szCs w:val="36"/>
+        </w:rPr>
+        <w:t xml:space="preserve"> </w:t>
       </w:r>
       <w:r>
         <w:rPr>
@@ -10967,7 +11403,19 @@
           <w:cs/>
           <w:lang w:bidi="hi-IN"/>
         </w:rPr>
-        <w:t>निमित्तंवायत्रकुत्रचित्स्थलेद्विपदग्रहणंयदितत्रव्युत्क्रमेजटाकालेद्विपदंसर्वंग्राह्यमित्यर्थः</w:t>
+        <w:t>निमित्तंवायत्रकुत्रचित्स्थलेद्विपदग्रहणंयदितत्रव्युत्क्रमेजटाकालेद्विपदंसर्वंग्रा</w:t>
+      </w:r>
+      <w:r>
+        <w:rPr>
+          <w:rFonts w:ascii="Nirmala UI" w:eastAsia="Times New Roman" w:hAnsi="Nirmala UI" w:cs="Arial Unicode MS"/>
+          <w:color w:val="444444"/>
+          <w:sz w:val="36"/>
+          <w:szCs w:val="36"/>
+          <w:cs/>
+          <w:lang w:bidi="hi-IN"/>
+        </w:rPr>
+        <w:lastRenderedPageBreak/>
+        <w:t>ह्यमित्यर्थः</w:t>
       </w:r>
       <w:r>
         <w:rPr>
@@ -11170,7 +11618,6 @@
           <w:cs/>
           <w:lang w:bidi="hi-IN"/>
         </w:rPr>
-        <w:lastRenderedPageBreak/>
         <w:t>मूलम्</w:t>
       </w:r>
       <w:r>
@@ -11354,6 +11801,7 @@
           <w:color w:val="444444"/>
           <w:sz w:val="36"/>
           <w:szCs w:val="36"/>
+          <w:highlight w:val="lightGray"/>
           <w:cs/>
           <w:lang w:bidi="hi-IN"/>
         </w:rPr>
@@ -11558,6 +12006,19 @@
       </w:r>
       <w:r>
         <w:rPr>
+          <w:rFonts w:ascii="Nirmala UI" w:eastAsia="Times New Roman" w:hAnsi="Nirmala UI" w:cs="Arial Unicode MS"/>
+          <w:b/>
+          <w:bCs/>
+          <w:color w:val="444444"/>
+          <w:sz w:val="36"/>
+          <w:szCs w:val="36"/>
+          <w:bdr w:val="none" w:sz="0" w:space="0" w:color="auto" w:frame="1"/>
+          <w:lang w:bidi="hi-IN"/>
+        </w:rPr>
+        <w:t xml:space="preserve"> </w:t>
+      </w:r>
+      <w:r>
+        <w:rPr>
           <w:rFonts w:ascii="Georgia" w:eastAsia="Times New Roman" w:hAnsi="Georgia" w:cs="Times New Roman"/>
           <w:b/>
           <w:bCs/>
@@ -12429,6 +12890,7 @@
           <w:cs/>
           <w:lang w:bidi="hi-IN"/>
         </w:rPr>
+        <w:lastRenderedPageBreak/>
         <w:t>मूलम्</w:t>
       </w:r>
       <w:r>
@@ -12465,7 +12927,6 @@
           <w:cs/>
           <w:lang w:bidi="hi-IN"/>
         </w:rPr>
-        <w:lastRenderedPageBreak/>
         <w:t>उत्पूर्वस्यसकारस्यव्यंजनेलोपइष्यते</w:t>
       </w:r>
       <w:r>
@@ -13218,6 +13679,15 @@
       </w:r>
       <w:r>
         <w:rPr>
+          <w:rFonts w:ascii="Georgia" w:eastAsia="Times New Roman" w:hAnsi="Georgia" w:cs="Georgia"/>
+          <w:color w:val="444444"/>
+          <w:sz w:val="36"/>
+          <w:szCs w:val="36"/>
+        </w:rPr>
+        <w:br/>
+      </w:r>
+      <w:r>
+        <w:rPr>
           <w:rFonts w:ascii="Nirmala UI" w:eastAsia="Times New Roman" w:hAnsi="Nirmala UI" w:cs="Arial Unicode MS"/>
           <w:color w:val="444444"/>
           <w:sz w:val="36"/>
@@ -13394,10 +13864,45 @@
           <w:color w:val="444444"/>
           <w:sz w:val="36"/>
           <w:szCs w:val="36"/>
-          <w:cs/>
-          <w:lang w:bidi="hi-IN"/>
-        </w:rPr>
-        <w:t>तिष्ठन्त्यैकैकयैकैकयातिष्ठन्तितिष्ठन्त्येकैकया</w:t>
+          <w:highlight w:val="lightGray"/>
+          <w:cs/>
+          <w:lang w:bidi="hi-IN"/>
+        </w:rPr>
+        <w:t>तिष्ठन्त्यैकैक</w:t>
+      </w:r>
+      <w:r>
+        <w:rPr>
+          <w:rFonts w:ascii="Nirmala UI" w:eastAsia="Times New Roman" w:hAnsi="Nirmala UI" w:cs="Arial Unicode MS"/>
+          <w:color w:val="444444"/>
+          <w:sz w:val="36"/>
+          <w:szCs w:val="36"/>
+          <w:cs/>
+          <w:lang w:bidi="hi-IN"/>
+        </w:rPr>
+        <w:t>यैकैकयातिष्ठन्ति</w:t>
+      </w:r>
+      <w:r>
+        <w:rPr>
+          <w:rFonts w:ascii="Nirmala UI" w:eastAsia="Times New Roman" w:hAnsi="Nirmala UI" w:cs="Arial Unicode MS"/>
+          <w:color w:val="444444"/>
+          <w:sz w:val="36"/>
+          <w:szCs w:val="36"/>
+          <w:highlight w:val="lightGray"/>
+          <w:cs/>
+          <w:lang w:bidi="hi-IN"/>
+        </w:rPr>
+        <w:t>तिष्ठन्त्येकै</w:t>
+      </w:r>
+      <w:r>
+        <w:rPr>
+          <w:rFonts w:ascii="Nirmala UI" w:eastAsia="Times New Roman" w:hAnsi="Nirmala UI" w:cs="Arial Unicode MS"/>
+          <w:color w:val="444444"/>
+          <w:sz w:val="36"/>
+          <w:szCs w:val="36"/>
+          <w:cs/>
+          <w:lang w:bidi="hi-IN"/>
+        </w:rPr>
+        <w:t>कया</w:t>
       </w:r>
       <w:r>
         <w:rPr>
@@ -13504,6 +14009,15 @@
       </w:r>
       <w:r>
         <w:rPr>
+          <w:rFonts w:ascii="Georgia" w:eastAsia="Times New Roman" w:hAnsi="Georgia" w:cs="Georgia"/>
+          <w:color w:val="444444"/>
+          <w:sz w:val="36"/>
+          <w:szCs w:val="36"/>
+        </w:rPr>
+        <w:t xml:space="preserve"> </w:t>
+      </w:r>
+      <w:r>
+        <w:rPr>
           <w:rFonts w:ascii="Nirmala UI" w:eastAsia="Times New Roman" w:hAnsi="Nirmala UI" w:cs="Arial Unicode MS"/>
           <w:color w:val="444444"/>
           <w:sz w:val="36"/>
@@ -13770,6 +14284,15 @@
           <w:szCs w:val="36"/>
         </w:rPr>
         <w:t>||</w:t>
+      </w:r>
+      <w:r>
+        <w:rPr>
+          <w:rFonts w:ascii="Georgia" w:eastAsia="Times New Roman" w:hAnsi="Georgia" w:cs="Times New Roman"/>
+          <w:color w:val="444444"/>
+          <w:sz w:val="36"/>
+          <w:szCs w:val="36"/>
+        </w:rPr>
+        <w:br/>
       </w:r>
       <w:r>
         <w:rPr>
@@ -13870,6 +14393,18 @@
         </w:rPr>
         <w:t>||</w:t>
       </w:r>
+      <w:r>
+        <w:rPr>
+          <w:rFonts w:ascii="Georgia" w:eastAsia="Times New Roman" w:hAnsi="Georgia" w:cs="Times New Roman"/>
+          <w:b/>
+          <w:bCs/>
+          <w:color w:val="444444"/>
+          <w:sz w:val="36"/>
+          <w:szCs w:val="36"/>
+          <w:bdr w:val="none" w:sz="0" w:space="0" w:color="auto" w:frame="1"/>
+        </w:rPr>
+        <w:t xml:space="preserve"> </w:t>
+      </w:r>
     </w:p>
     <w:p>
       <w:pPr>
@@ -14484,6 +15019,15 @@
       </w:r>
       <w:r>
         <w:rPr>
+          <w:rFonts w:ascii="Georgia" w:eastAsia="Times New Roman" w:hAnsi="Georgia" w:cs="Georgia"/>
+          <w:color w:val="444444"/>
+          <w:sz w:val="36"/>
+          <w:szCs w:val="36"/>
+        </w:rPr>
+        <w:br/>
+      </w:r>
+      <w:r>
+        <w:rPr>
           <w:rFonts w:ascii="Nirmala UI" w:eastAsia="Times New Roman" w:hAnsi="Nirmala UI" w:cs="Arial Unicode MS"/>
           <w:color w:val="444444"/>
           <w:sz w:val="36"/>
@@ -15320,6 +15864,15 @@
       </w:r>
       <w:r>
         <w:rPr>
+          <w:rFonts w:ascii="Georgia" w:eastAsia="Times New Roman" w:hAnsi="Georgia" w:cs="Georgia"/>
+          <w:color w:val="444444"/>
+          <w:sz w:val="36"/>
+          <w:szCs w:val="36"/>
+        </w:rPr>
+        <w:br/>
+      </w:r>
+      <w:r>
+        <w:rPr>
           <w:rFonts w:ascii="Nirmala UI" w:eastAsia="Times New Roman" w:hAnsi="Nirmala UI" w:cs="Arial Unicode MS"/>
           <w:color w:val="444444"/>
           <w:sz w:val="36"/>
@@ -15349,6 +15902,15 @@
       </w:r>
       <w:r>
         <w:rPr>
+          <w:rFonts w:ascii="Georgia" w:eastAsia="Times New Roman" w:hAnsi="Georgia" w:cs="Georgia"/>
+          <w:color w:val="444444"/>
+          <w:sz w:val="36"/>
+          <w:szCs w:val="36"/>
+        </w:rPr>
+        <w:br/>
+      </w:r>
+      <w:r>
+        <w:rPr>
           <w:rFonts w:ascii="Nirmala UI" w:eastAsia="Times New Roman" w:hAnsi="Nirmala UI" w:cs="Arial Unicode MS"/>
           <w:color w:val="444444"/>
           <w:sz w:val="36"/>
@@ -15435,6 +15997,15 @@
           <w:szCs w:val="36"/>
         </w:rPr>
         <w:t>‍</w:t>
+      </w:r>
+      <w:r>
+        <w:rPr>
+          <w:rFonts w:ascii="Times New Roman" w:eastAsia="Times New Roman" w:hAnsi="Times New Roman" w:cs="Times New Roman"/>
+          <w:color w:val="444444"/>
+          <w:sz w:val="36"/>
+          <w:szCs w:val="36"/>
+        </w:rPr>
+        <w:t xml:space="preserve"> </w:t>
       </w:r>
       <w:r>
         <w:rPr>
@@ -16176,37 +16747,46 @@
           <w:cs/>
           <w:lang w:bidi="hi-IN"/>
         </w:rPr>
+        <w:t>निर्णेनेक्तिनेनेक्तिनिर्णिर्णेनेक्ति</w:t>
+      </w:r>
+      <w:r>
+        <w:rPr>
+          <w:rFonts w:ascii="Georgia" w:eastAsia="Times New Roman" w:hAnsi="Georgia" w:cs="Times New Roman"/>
+          <w:color w:val="444444"/>
+          <w:sz w:val="36"/>
+          <w:szCs w:val="36"/>
+        </w:rPr>
+        <w:t xml:space="preserve">|| </w:t>
+      </w:r>
+      <w:r>
+        <w:rPr>
+          <w:rFonts w:ascii="Nirmala UI" w:eastAsia="Times New Roman" w:hAnsi="Nirmala UI" w:cs="Arial Unicode MS"/>
+          <w:color w:val="444444"/>
+          <w:sz w:val="36"/>
+          <w:szCs w:val="36"/>
+          <w:cs/>
+          <w:lang w:bidi="hi-IN"/>
+        </w:rPr>
+        <w:t>निशितायांनिर्णिर्णिशितायांनिः</w:t>
+      </w:r>
+      <w:r>
+        <w:rPr>
+          <w:rFonts w:ascii="Georgia" w:eastAsia="Times New Roman" w:hAnsi="Georgia" w:cs="Times New Roman"/>
+          <w:color w:val="444444"/>
+          <w:sz w:val="36"/>
+          <w:szCs w:val="36"/>
+        </w:rPr>
+        <w:t xml:space="preserve">|| </w:t>
+      </w:r>
+      <w:r>
+        <w:rPr>
+          <w:rFonts w:ascii="Georgia" w:eastAsia="Times New Roman" w:hAnsi="Georgia" w:cs="Times New Roman"/>
+          <w:color w:val="444444"/>
+          <w:sz w:val="36"/>
+          <w:szCs w:val="36"/>
+        </w:rPr>
         <w:lastRenderedPageBreak/>
-        <w:t>निर्णेनेक्तिनेनेक्तिनिर्णिर्णेनेक्ति</w:t>
-      </w:r>
-      <w:r>
-        <w:rPr>
-          <w:rFonts w:ascii="Georgia" w:eastAsia="Times New Roman" w:hAnsi="Georgia" w:cs="Times New Roman"/>
-          <w:color w:val="444444"/>
-          <w:sz w:val="36"/>
-          <w:szCs w:val="36"/>
-        </w:rPr>
-        <w:t xml:space="preserve">|| </w:t>
-      </w:r>
-      <w:r>
-        <w:rPr>
-          <w:rFonts w:ascii="Nirmala UI" w:eastAsia="Times New Roman" w:hAnsi="Nirmala UI" w:cs="Arial Unicode MS"/>
-          <w:color w:val="444444"/>
-          <w:sz w:val="36"/>
-          <w:szCs w:val="36"/>
-          <w:cs/>
-          <w:lang w:bidi="hi-IN"/>
-        </w:rPr>
-        <w:t>निशितायांनिर्णिर्णिशितायांनिः</w:t>
-      </w:r>
-      <w:r>
-        <w:rPr>
-          <w:rFonts w:ascii="Georgia" w:eastAsia="Times New Roman" w:hAnsi="Georgia" w:cs="Times New Roman"/>
-          <w:color w:val="444444"/>
-          <w:sz w:val="36"/>
-          <w:szCs w:val="36"/>
-        </w:rPr>
-        <w:t>|| (</w:t>
+        <w:t>(</w:t>
       </w:r>
       <w:r>
         <w:rPr>
@@ -17394,8 +17974,257 @@
           <w:cs/>
           <w:lang w:bidi="hi-IN"/>
         </w:rPr>
+        <w:t>यथा</w:t>
+      </w:r>
+      <w:r>
+        <w:rPr>
+          <w:rFonts w:ascii="Georgia" w:eastAsia="Times New Roman" w:hAnsi="Georgia" w:cs="Georgia"/>
+          <w:color w:val="444444"/>
+          <w:sz w:val="36"/>
+          <w:szCs w:val="36"/>
+        </w:rPr>
+        <w:t>–</w:t>
+      </w:r>
+      <w:r>
+        <w:rPr>
+          <w:rFonts w:ascii="Nirmala UI" w:eastAsia="Times New Roman" w:hAnsi="Nirmala UI" w:cs="Arial Unicode MS"/>
+          <w:color w:val="444444"/>
+          <w:sz w:val="36"/>
+          <w:szCs w:val="36"/>
+          <w:cs/>
+          <w:lang w:bidi="hi-IN"/>
+        </w:rPr>
+        <w:t>कृधिपुनःपुनस्कृथिकृधिपुनः‍</w:t>
+      </w:r>
+      <w:r>
+        <w:rPr>
+          <w:rFonts w:ascii="Georgia" w:eastAsia="Times New Roman" w:hAnsi="Georgia" w:cs="Times New Roman"/>
+          <w:color w:val="444444"/>
+          <w:sz w:val="36"/>
+          <w:szCs w:val="36"/>
+        </w:rPr>
+        <w:t>(</w:t>
+      </w:r>
+      <w:r>
+        <w:rPr>
+          <w:rFonts w:ascii="Nirmala UI" w:eastAsia="Times New Roman" w:hAnsi="Nirmala UI" w:cs="Arial Unicode MS"/>
+          <w:color w:val="444444"/>
+          <w:sz w:val="36"/>
+          <w:szCs w:val="36"/>
+          <w:cs/>
+          <w:lang w:bidi="hi-IN"/>
+        </w:rPr>
+        <w:t>कृधिपिन्वपथेपरः</w:t>
+      </w:r>
+      <w:r>
+        <w:rPr>
+          <w:rFonts w:ascii="Georgia" w:eastAsia="Times New Roman" w:hAnsi="Georgia" w:cs="Times New Roman"/>
+          <w:color w:val="444444"/>
+          <w:sz w:val="36"/>
+          <w:szCs w:val="36"/>
+        </w:rPr>
+        <w:t xml:space="preserve">|| </w:t>
+      </w:r>
+      <w:r>
+        <w:rPr>
+          <w:rFonts w:ascii="Nirmala UI" w:eastAsia="Times New Roman" w:hAnsi="Nirmala UI" w:cs="Arial Unicode MS"/>
+          <w:color w:val="444444"/>
+          <w:sz w:val="36"/>
+          <w:szCs w:val="36"/>
+          <w:cs/>
+          <w:lang w:bidi="hi-IN"/>
+        </w:rPr>
+        <w:t>प्रा१</w:t>
+      </w:r>
+      <w:r>
+        <w:rPr>
+          <w:rFonts w:ascii="Georgia" w:eastAsia="Times New Roman" w:hAnsi="Georgia" w:cs="Times New Roman"/>
+          <w:color w:val="444444"/>
+          <w:sz w:val="36"/>
+          <w:szCs w:val="36"/>
+        </w:rPr>
+        <w:t>-</w:t>
+      </w:r>
+      <w:r>
+        <w:rPr>
+          <w:rFonts w:ascii="Nirmala UI" w:eastAsia="Times New Roman" w:hAnsi="Nirmala UI" w:cs="Arial Unicode MS"/>
+          <w:color w:val="444444"/>
+          <w:sz w:val="36"/>
+          <w:szCs w:val="36"/>
+          <w:cs/>
+          <w:lang w:bidi="hi-IN"/>
+        </w:rPr>
+        <w:t>८</w:t>
+      </w:r>
+      <w:r>
+        <w:rPr>
+          <w:rFonts w:ascii="Georgia" w:eastAsia="Times New Roman" w:hAnsi="Georgia" w:cs="Times New Roman"/>
+          <w:color w:val="444444"/>
+          <w:sz w:val="36"/>
+          <w:szCs w:val="36"/>
+        </w:rPr>
+        <w:t>-</w:t>
+      </w:r>
+      <w:r>
+        <w:rPr>
+          <w:rFonts w:ascii="Nirmala UI" w:eastAsia="Times New Roman" w:hAnsi="Nirmala UI" w:cs="Arial Unicode MS"/>
+          <w:color w:val="444444"/>
+          <w:sz w:val="36"/>
+          <w:szCs w:val="36"/>
+          <w:cs/>
+          <w:lang w:bidi="hi-IN"/>
+        </w:rPr>
+        <w:t>२५</w:t>
+      </w:r>
+      <w:r>
+        <w:rPr>
+          <w:rFonts w:ascii="Georgia" w:eastAsia="Times New Roman" w:hAnsi="Georgia" w:cs="Times New Roman"/>
+          <w:color w:val="444444"/>
+          <w:sz w:val="36"/>
+          <w:szCs w:val="36"/>
+        </w:rPr>
+        <w:t xml:space="preserve">) </w:t>
+      </w:r>
+      <w:r>
+        <w:rPr>
+          <w:rFonts w:ascii="Nirmala UI" w:eastAsia="Times New Roman" w:hAnsi="Nirmala UI" w:cs="Arial Unicode MS"/>
+          <w:color w:val="444444"/>
+          <w:sz w:val="36"/>
+          <w:szCs w:val="36"/>
+          <w:cs/>
+          <w:lang w:bidi="hi-IN"/>
+        </w:rPr>
         <w:lastRenderedPageBreak/>
-        <w:t>यथा</w:t>
+        <w:t>इतिसत्वम्</w:t>
+      </w:r>
+      <w:r>
+        <w:rPr>
+          <w:rFonts w:ascii="Georgia" w:eastAsia="Times New Roman" w:hAnsi="Georgia" w:cs="Times New Roman"/>
+          <w:color w:val="444444"/>
+          <w:sz w:val="36"/>
+          <w:szCs w:val="36"/>
+        </w:rPr>
+        <w:t xml:space="preserve">|| </w:t>
+      </w:r>
+      <w:r>
+        <w:rPr>
+          <w:rFonts w:ascii="Nirmala UI" w:eastAsia="Times New Roman" w:hAnsi="Nirmala UI" w:cs="Arial Unicode MS"/>
+          <w:color w:val="444444"/>
+          <w:sz w:val="36"/>
+          <w:szCs w:val="36"/>
+          <w:cs/>
+          <w:lang w:bidi="hi-IN"/>
+        </w:rPr>
+        <w:t>ननुकृधिशब्दश्यसूत्रान्तरनिषेधोस्ति</w:t>
+      </w:r>
+      <w:r>
+        <w:rPr>
+          <w:rFonts w:ascii="Georgia" w:eastAsia="Times New Roman" w:hAnsi="Georgia" w:cs="Times New Roman"/>
+          <w:color w:val="444444"/>
+          <w:sz w:val="36"/>
+          <w:szCs w:val="36"/>
+        </w:rPr>
+        <w:t xml:space="preserve">|| </w:t>
+      </w:r>
+      <w:r>
+        <w:rPr>
+          <w:rFonts w:ascii="Nirmala UI" w:eastAsia="Times New Roman" w:hAnsi="Nirmala UI" w:cs="Arial Unicode MS"/>
+          <w:color w:val="444444"/>
+          <w:sz w:val="36"/>
+          <w:szCs w:val="36"/>
+          <w:cs/>
+          <w:lang w:bidi="hi-IN"/>
+        </w:rPr>
+        <w:t>कृद्ध्युत्तरे</w:t>
+      </w:r>
+      <w:r>
+        <w:rPr>
+          <w:rFonts w:ascii="Georgia" w:eastAsia="Times New Roman" w:hAnsi="Georgia" w:cs="Times New Roman"/>
+          <w:color w:val="444444"/>
+          <w:sz w:val="36"/>
+          <w:szCs w:val="36"/>
+        </w:rPr>
+        <w:t xml:space="preserve"> (</w:t>
+      </w:r>
+      <w:r>
+        <w:rPr>
+          <w:rFonts w:ascii="Nirmala UI" w:eastAsia="Times New Roman" w:hAnsi="Nirmala UI" w:cs="Arial Unicode MS"/>
+          <w:color w:val="444444"/>
+          <w:sz w:val="36"/>
+          <w:szCs w:val="36"/>
+          <w:cs/>
+          <w:lang w:bidi="hi-IN"/>
+        </w:rPr>
+        <w:t>धषवतिप्रा१</w:t>
+      </w:r>
+      <w:r>
+        <w:rPr>
+          <w:rFonts w:ascii="Georgia" w:eastAsia="Times New Roman" w:hAnsi="Georgia" w:cs="Times New Roman"/>
+          <w:color w:val="444444"/>
+          <w:sz w:val="36"/>
+          <w:szCs w:val="36"/>
+        </w:rPr>
+        <w:t>-</w:t>
+      </w:r>
+      <w:r>
+        <w:rPr>
+          <w:rFonts w:ascii="Nirmala UI" w:eastAsia="Times New Roman" w:hAnsi="Nirmala UI" w:cs="Arial Unicode MS"/>
+          <w:color w:val="444444"/>
+          <w:sz w:val="36"/>
+          <w:szCs w:val="36"/>
+          <w:cs/>
+          <w:lang w:bidi="hi-IN"/>
+        </w:rPr>
+        <w:t>८</w:t>
+      </w:r>
+      <w:r>
+        <w:rPr>
+          <w:rFonts w:ascii="Georgia" w:eastAsia="Times New Roman" w:hAnsi="Georgia" w:cs="Times New Roman"/>
+          <w:color w:val="444444"/>
+          <w:sz w:val="36"/>
+          <w:szCs w:val="36"/>
+        </w:rPr>
+        <w:t>-</w:t>
+      </w:r>
+      <w:r>
+        <w:rPr>
+          <w:rFonts w:ascii="Nirmala UI" w:eastAsia="Times New Roman" w:hAnsi="Nirmala UI" w:cs="Arial Unicode MS"/>
+          <w:color w:val="444444"/>
+          <w:sz w:val="36"/>
+          <w:szCs w:val="36"/>
+          <w:cs/>
+          <w:lang w:bidi="hi-IN"/>
+        </w:rPr>
+        <w:t>३३</w:t>
+      </w:r>
+      <w:r>
+        <w:rPr>
+          <w:rFonts w:ascii="Georgia" w:eastAsia="Times New Roman" w:hAnsi="Georgia" w:cs="Times New Roman"/>
+          <w:color w:val="444444"/>
+          <w:sz w:val="36"/>
+          <w:szCs w:val="36"/>
+        </w:rPr>
+        <w:t xml:space="preserve">) </w:t>
+      </w:r>
+      <w:r>
+        <w:rPr>
+          <w:rFonts w:ascii="Nirmala UI" w:eastAsia="Times New Roman" w:hAnsi="Nirmala UI" w:cs="Arial Unicode MS"/>
+          <w:color w:val="444444"/>
+          <w:sz w:val="36"/>
+          <w:szCs w:val="36"/>
+          <w:cs/>
+          <w:lang w:bidi="hi-IN"/>
+        </w:rPr>
+        <w:t>इतिनिषेधस्यविद्यमानत्वात्इतिचेत्उच्यते</w:t>
+      </w:r>
+      <w:r>
+        <w:rPr>
+          <w:rFonts w:ascii="Georgia" w:eastAsia="Times New Roman" w:hAnsi="Georgia" w:cs="Times New Roman"/>
+          <w:color w:val="444444"/>
+          <w:sz w:val="36"/>
+          <w:szCs w:val="36"/>
+        </w:rPr>
+        <w:t xml:space="preserve">|| </w:t>
       </w:r>
       <w:r>
         <w:rPr>
@@ -17404,6 +18233,260 @@
           <w:sz w:val="36"/>
           <w:szCs w:val="36"/>
         </w:rPr>
+        <w:t>“</w:t>
+      </w:r>
+      <w:r>
+        <w:rPr>
+          <w:rFonts w:ascii="Nirmala UI" w:eastAsia="Times New Roman" w:hAnsi="Nirmala UI" w:cs="Arial Unicode MS"/>
+          <w:color w:val="444444"/>
+          <w:sz w:val="36"/>
+          <w:szCs w:val="36"/>
+          <w:cs/>
+          <w:lang w:bidi="hi-IN"/>
+        </w:rPr>
+        <w:t>धसवतिनिषेधस्यविश्वतः‍क्षत्रमत्रच</w:t>
+      </w:r>
+      <w:r>
+        <w:rPr>
+          <w:rFonts w:ascii="Georgia" w:eastAsia="Times New Roman" w:hAnsi="Georgia" w:cs="Times New Roman"/>
+          <w:color w:val="444444"/>
+          <w:sz w:val="36"/>
+          <w:szCs w:val="36"/>
+        </w:rPr>
+        <w:t>||</w:t>
+      </w:r>
+      <w:r>
+        <w:rPr>
+          <w:rFonts w:ascii="Georgia" w:eastAsia="Times New Roman" w:hAnsi="Georgia" w:cs="Georgia"/>
+          <w:color w:val="444444"/>
+          <w:sz w:val="36"/>
+          <w:szCs w:val="36"/>
+        </w:rPr>
+        <w:t> </w:t>
+      </w:r>
+      <w:r>
+        <w:rPr>
+          <w:rFonts w:ascii="Nirmala UI" w:eastAsia="Times New Roman" w:hAnsi="Nirmala UI" w:cs="Arial Unicode MS"/>
+          <w:color w:val="444444"/>
+          <w:sz w:val="36"/>
+          <w:szCs w:val="36"/>
+          <w:cs/>
+          <w:lang w:bidi="hi-IN"/>
+        </w:rPr>
+        <w:t>पदेचेङ्ग्यपदेनित्यन्नाविस्सूत्रेकृधीतिच</w:t>
+      </w:r>
+      <w:r>
+        <w:rPr>
+          <w:rFonts w:ascii="Georgia" w:eastAsia="Times New Roman" w:hAnsi="Georgia" w:cs="Times New Roman"/>
+          <w:color w:val="444444"/>
+          <w:sz w:val="36"/>
+          <w:szCs w:val="36"/>
+        </w:rPr>
+        <w:t>||</w:t>
+      </w:r>
+      <w:r>
+        <w:rPr>
+          <w:rFonts w:ascii="Georgia" w:eastAsia="Times New Roman" w:hAnsi="Georgia" w:cs="Georgia"/>
+          <w:color w:val="444444"/>
+          <w:sz w:val="36"/>
+          <w:szCs w:val="36"/>
+        </w:rPr>
+        <w:t>”</w:t>
+      </w:r>
+      <w:r>
+        <w:rPr>
+          <w:rFonts w:ascii="Nirmala UI" w:eastAsia="Times New Roman" w:hAnsi="Nirmala UI" w:cs="Arial Unicode MS"/>
+          <w:color w:val="444444"/>
+          <w:sz w:val="36"/>
+          <w:szCs w:val="36"/>
+          <w:cs/>
+          <w:lang w:bidi="hi-IN"/>
+        </w:rPr>
+        <w:t>अस्यार्थःविश्वतः‍क्षत्रं‍इत्यत्रविसर्जनीयः‍क्षपरेसत्वंनप्राप्नोति</w:t>
+      </w:r>
+      <w:r>
+        <w:rPr>
+          <w:rFonts w:ascii="Georgia" w:eastAsia="Times New Roman" w:hAnsi="Georgia" w:cs="Times New Roman"/>
+          <w:color w:val="444444"/>
+          <w:sz w:val="36"/>
+          <w:szCs w:val="36"/>
+        </w:rPr>
+        <w:t>||</w:t>
+      </w:r>
+      <w:r>
+        <w:rPr>
+          <w:rFonts w:ascii="Georgia" w:eastAsia="Times New Roman" w:hAnsi="Georgia" w:cs="Georgia"/>
+          <w:color w:val="444444"/>
+          <w:sz w:val="36"/>
+          <w:szCs w:val="36"/>
+        </w:rPr>
+        <w:t> </w:t>
+      </w:r>
+      <w:r>
+        <w:rPr>
+          <w:rFonts w:ascii="Georgia" w:eastAsia="Times New Roman" w:hAnsi="Georgia" w:cs="Georgia"/>
+          <w:color w:val="444444"/>
+          <w:sz w:val="36"/>
+          <w:szCs w:val="36"/>
+        </w:rPr>
+        <w:br/>
+      </w:r>
+      <w:r>
+        <w:rPr>
+          <w:rFonts w:ascii="Georgia" w:eastAsia="Times New Roman" w:hAnsi="Georgia" w:cs="Georgia"/>
+          <w:color w:val="444444"/>
+          <w:sz w:val="36"/>
+          <w:szCs w:val="36"/>
+        </w:rPr>
+        <w:t>‘</w:t>
+      </w:r>
+      <w:r>
+        <w:rPr>
+          <w:rFonts w:ascii="Nirmala UI" w:eastAsia="Times New Roman" w:hAnsi="Nirmala UI" w:cs="Arial Unicode MS"/>
+          <w:color w:val="444444"/>
+          <w:sz w:val="36"/>
+          <w:szCs w:val="36"/>
+          <w:cs/>
+          <w:lang w:bidi="hi-IN"/>
+        </w:rPr>
+        <w:t>धषवति</w:t>
+      </w:r>
+      <w:r>
+        <w:rPr>
+          <w:rFonts w:ascii="Georgia" w:eastAsia="Times New Roman" w:hAnsi="Georgia" w:cs="Georgia"/>
+          <w:color w:val="444444"/>
+          <w:sz w:val="36"/>
+          <w:szCs w:val="36"/>
+        </w:rPr>
+        <w:t>’</w:t>
+      </w:r>
+      <w:r>
+        <w:rPr>
+          <w:rFonts w:ascii="Nirmala UI" w:eastAsia="Times New Roman" w:hAnsi="Nirmala UI" w:cs="Arial Unicode MS"/>
+          <w:color w:val="444444"/>
+          <w:sz w:val="36"/>
+          <w:szCs w:val="36"/>
+          <w:cs/>
+          <w:lang w:bidi="hi-IN"/>
+        </w:rPr>
+        <w:t>इतिनिषेधात्</w:t>
+      </w:r>
+      <w:r>
+        <w:rPr>
+          <w:rFonts w:ascii="Georgia" w:eastAsia="Times New Roman" w:hAnsi="Georgia" w:cs="Georgia"/>
+          <w:color w:val="444444"/>
+          <w:sz w:val="36"/>
+          <w:szCs w:val="36"/>
+        </w:rPr>
+        <w:t>“</w:t>
+      </w:r>
+      <w:r>
+        <w:rPr>
+          <w:rFonts w:ascii="Nirmala UI" w:eastAsia="Times New Roman" w:hAnsi="Nirmala UI" w:cs="Arial Unicode MS"/>
+          <w:color w:val="444444"/>
+          <w:sz w:val="36"/>
+          <w:szCs w:val="36"/>
+          <w:cs/>
+          <w:lang w:bidi="hi-IN"/>
+        </w:rPr>
+        <w:t>विश्वतः</w:t>
+      </w:r>
+      <w:r>
+        <w:rPr>
+          <w:rFonts w:ascii="Georgia" w:eastAsia="Times New Roman" w:hAnsi="Georgia" w:cs="Georgia"/>
+          <w:color w:val="444444"/>
+          <w:sz w:val="36"/>
+          <w:szCs w:val="36"/>
+        </w:rPr>
+        <w:t>”</w:t>
+      </w:r>
+      <w:r>
+        <w:rPr>
+          <w:rFonts w:ascii="Georgia" w:eastAsia="Times New Roman" w:hAnsi="Georgia" w:cs="Times New Roman"/>
+          <w:color w:val="444444"/>
+          <w:sz w:val="36"/>
+          <w:szCs w:val="36"/>
+        </w:rPr>
+        <w:t xml:space="preserve"> (</w:t>
+      </w:r>
+      <w:r>
+        <w:rPr>
+          <w:rFonts w:ascii="Nirmala UI" w:eastAsia="Times New Roman" w:hAnsi="Nirmala UI" w:cs="Arial Unicode MS"/>
+          <w:color w:val="444444"/>
+          <w:sz w:val="36"/>
+          <w:szCs w:val="36"/>
+          <w:cs/>
+          <w:lang w:bidi="hi-IN"/>
+        </w:rPr>
+        <w:t>प्रा१</w:t>
+      </w:r>
+      <w:r>
+        <w:rPr>
+          <w:rFonts w:ascii="Georgia" w:eastAsia="Times New Roman" w:hAnsi="Georgia" w:cs="Times New Roman"/>
+          <w:color w:val="444444"/>
+          <w:sz w:val="36"/>
+          <w:szCs w:val="36"/>
+        </w:rPr>
+        <w:t>-</w:t>
+      </w:r>
+      <w:r>
+        <w:rPr>
+          <w:rFonts w:ascii="Nirmala UI" w:eastAsia="Times New Roman" w:hAnsi="Nirmala UI" w:cs="Arial Unicode MS"/>
+          <w:color w:val="444444"/>
+          <w:sz w:val="36"/>
+          <w:szCs w:val="36"/>
+          <w:cs/>
+          <w:lang w:bidi="hi-IN"/>
+        </w:rPr>
+        <w:t>८</w:t>
+      </w:r>
+      <w:r>
+        <w:rPr>
+          <w:rFonts w:ascii="Georgia" w:eastAsia="Times New Roman" w:hAnsi="Georgia" w:cs="Times New Roman"/>
+          <w:color w:val="444444"/>
+          <w:sz w:val="36"/>
+          <w:szCs w:val="36"/>
+        </w:rPr>
+        <w:t>-</w:t>
+      </w:r>
+      <w:r>
+        <w:rPr>
+          <w:rFonts w:ascii="Nirmala UI" w:eastAsia="Times New Roman" w:hAnsi="Nirmala UI" w:cs="Arial Unicode MS"/>
+          <w:color w:val="444444"/>
+          <w:sz w:val="36"/>
+          <w:szCs w:val="36"/>
+          <w:cs/>
+          <w:lang w:bidi="hi-IN"/>
+        </w:rPr>
+        <w:t>३२</w:t>
+      </w:r>
+      <w:r>
+        <w:rPr>
+          <w:rFonts w:ascii="Georgia" w:eastAsia="Times New Roman" w:hAnsi="Georgia" w:cs="Times New Roman"/>
+          <w:color w:val="444444"/>
+          <w:sz w:val="36"/>
+          <w:szCs w:val="36"/>
+        </w:rPr>
+        <w:t xml:space="preserve">) </w:t>
+      </w:r>
+      <w:r>
+        <w:rPr>
+          <w:rFonts w:ascii="Nirmala UI" w:eastAsia="Times New Roman" w:hAnsi="Nirmala UI" w:cs="Arial Unicode MS"/>
+          <w:color w:val="444444"/>
+          <w:sz w:val="36"/>
+          <w:szCs w:val="36"/>
+          <w:cs/>
+          <w:lang w:bidi="hi-IN"/>
+        </w:rPr>
+        <w:t>इतिग्रहणस्यकण्ठोक्तत्वेपि</w:t>
+      </w:r>
+      <w:r>
+        <w:rPr>
+          <w:rFonts w:ascii="Georgia" w:eastAsia="Times New Roman" w:hAnsi="Georgia" w:cs="Georgia"/>
+          <w:color w:val="444444"/>
+          <w:sz w:val="36"/>
+          <w:szCs w:val="36"/>
+        </w:rPr>
         <w:t>–</w:t>
       </w:r>
       <w:r>
@@ -17415,47 +18498,28 @@
           <w:cs/>
           <w:lang w:bidi="hi-IN"/>
         </w:rPr>
-        <w:t>कृधिपुनःपुनस्कृथिकृधिपुनः‍</w:t>
-      </w:r>
-      <w:r>
-        <w:rPr>
-          <w:rFonts w:ascii="Georgia" w:eastAsia="Times New Roman" w:hAnsi="Georgia" w:cs="Times New Roman"/>
-          <w:color w:val="444444"/>
-          <w:sz w:val="36"/>
-          <w:szCs w:val="36"/>
-        </w:rPr>
-        <w:t>(</w:t>
-      </w:r>
-      <w:r>
-        <w:rPr>
-          <w:rFonts w:ascii="Nirmala UI" w:eastAsia="Times New Roman" w:hAnsi="Nirmala UI" w:cs="Arial Unicode MS"/>
-          <w:color w:val="444444"/>
-          <w:sz w:val="36"/>
-          <w:szCs w:val="36"/>
-          <w:cs/>
-          <w:lang w:bidi="hi-IN"/>
-        </w:rPr>
-        <w:t>कृधिपिन्वपथेपरः</w:t>
-      </w:r>
-      <w:r>
-        <w:rPr>
-          <w:rFonts w:ascii="Georgia" w:eastAsia="Times New Roman" w:hAnsi="Georgia" w:cs="Times New Roman"/>
-          <w:color w:val="444444"/>
-          <w:sz w:val="36"/>
-          <w:szCs w:val="36"/>
-        </w:rPr>
-        <w:t xml:space="preserve">|| </w:t>
-      </w:r>
-      <w:r>
-        <w:rPr>
-          <w:rFonts w:ascii="Nirmala UI" w:eastAsia="Times New Roman" w:hAnsi="Nirmala UI" w:cs="Arial Unicode MS"/>
-          <w:color w:val="444444"/>
-          <w:sz w:val="36"/>
-          <w:szCs w:val="36"/>
-          <w:cs/>
-          <w:lang w:bidi="hi-IN"/>
-        </w:rPr>
-        <w:t>प्रा१</w:t>
+        <w:t>धषवतिइतिनिषेधस्यचआर्थिकत्वेपि</w:t>
+      </w:r>
+      <w:r>
+        <w:rPr>
+          <w:rFonts w:ascii="Nirmala UI" w:eastAsia="Times New Roman" w:hAnsi="Nirmala UI" w:cs="Arial Unicode MS"/>
+          <w:color w:val="444444"/>
+          <w:sz w:val="36"/>
+          <w:szCs w:val="36"/>
+          <w:lang w:bidi="hi-IN"/>
+        </w:rPr>
+        <w:t xml:space="preserve"> </w:t>
+      </w:r>
+      <w:r>
+        <w:rPr>
+          <w:rFonts w:ascii="Nirmala UI" w:eastAsia="Times New Roman" w:hAnsi="Nirmala UI" w:cs="Arial Unicode MS"/>
+          <w:color w:val="444444"/>
+          <w:sz w:val="36"/>
+          <w:szCs w:val="36"/>
+          <w:cs/>
+          <w:lang w:bidi="hi-IN"/>
+        </w:rPr>
+        <w:t>जटाकालेकण्ठोक्तमप्रयोजकंआविः‍प्रा१</w:t>
       </w:r>
       <w:r>
         <w:rPr>
@@ -17495,156 +18559,28 @@
           <w:cs/>
           <w:lang w:bidi="hi-IN"/>
         </w:rPr>
-        <w:t>२५</w:t>
-      </w:r>
-      <w:r>
-        <w:rPr>
-          <w:rFonts w:ascii="Georgia" w:eastAsia="Times New Roman" w:hAnsi="Georgia" w:cs="Times New Roman"/>
-          <w:color w:val="444444"/>
-          <w:sz w:val="36"/>
-          <w:szCs w:val="36"/>
-        </w:rPr>
-        <w:t xml:space="preserve">) </w:t>
-      </w:r>
-      <w:r>
-        <w:rPr>
-          <w:rFonts w:ascii="Nirmala UI" w:eastAsia="Times New Roman" w:hAnsi="Nirmala UI" w:cs="Arial Unicode MS"/>
-          <w:color w:val="444444"/>
-          <w:sz w:val="36"/>
-          <w:szCs w:val="36"/>
-          <w:cs/>
-          <w:lang w:bidi="hi-IN"/>
-        </w:rPr>
-        <w:t>इतिसत्वम्</w:t>
-      </w:r>
-      <w:r>
-        <w:rPr>
-          <w:rFonts w:ascii="Georgia" w:eastAsia="Times New Roman" w:hAnsi="Georgia" w:cs="Times New Roman"/>
-          <w:color w:val="444444"/>
-          <w:sz w:val="36"/>
-          <w:szCs w:val="36"/>
-        </w:rPr>
-        <w:t xml:space="preserve">|| </w:t>
-      </w:r>
-      <w:r>
-        <w:rPr>
-          <w:rFonts w:ascii="Nirmala UI" w:eastAsia="Times New Roman" w:hAnsi="Nirmala UI" w:cs="Arial Unicode MS"/>
-          <w:color w:val="444444"/>
-          <w:sz w:val="36"/>
-          <w:szCs w:val="36"/>
-          <w:cs/>
-          <w:lang w:bidi="hi-IN"/>
-        </w:rPr>
-        <w:t>ननुकृधिशब्दश्यसूत्रान्तरनिषेधोस्ति</w:t>
-      </w:r>
-      <w:r>
-        <w:rPr>
-          <w:rFonts w:ascii="Georgia" w:eastAsia="Times New Roman" w:hAnsi="Georgia" w:cs="Times New Roman"/>
-          <w:color w:val="444444"/>
-          <w:sz w:val="36"/>
-          <w:szCs w:val="36"/>
-        </w:rPr>
-        <w:t xml:space="preserve">|| </w:t>
-      </w:r>
-      <w:r>
-        <w:rPr>
-          <w:rFonts w:ascii="Nirmala UI" w:eastAsia="Times New Roman" w:hAnsi="Nirmala UI" w:cs="Arial Unicode MS"/>
-          <w:color w:val="444444"/>
-          <w:sz w:val="36"/>
-          <w:szCs w:val="36"/>
-          <w:cs/>
-          <w:lang w:bidi="hi-IN"/>
-        </w:rPr>
-        <w:t>कृद्ध्युत्तरे</w:t>
-      </w:r>
-      <w:r>
-        <w:rPr>
-          <w:rFonts w:ascii="Georgia" w:eastAsia="Times New Roman" w:hAnsi="Georgia" w:cs="Times New Roman"/>
-          <w:color w:val="444444"/>
-          <w:sz w:val="36"/>
-          <w:szCs w:val="36"/>
-        </w:rPr>
-        <w:t xml:space="preserve"> (</w:t>
-      </w:r>
-      <w:r>
-        <w:rPr>
-          <w:rFonts w:ascii="Nirmala UI" w:eastAsia="Times New Roman" w:hAnsi="Nirmala UI" w:cs="Arial Unicode MS"/>
-          <w:color w:val="444444"/>
-          <w:sz w:val="36"/>
-          <w:szCs w:val="36"/>
-          <w:cs/>
-          <w:lang w:bidi="hi-IN"/>
-        </w:rPr>
-        <w:t>धषवतिप्रा१</w:t>
-      </w:r>
-      <w:r>
-        <w:rPr>
-          <w:rFonts w:ascii="Georgia" w:eastAsia="Times New Roman" w:hAnsi="Georgia" w:cs="Times New Roman"/>
-          <w:color w:val="444444"/>
-          <w:sz w:val="36"/>
-          <w:szCs w:val="36"/>
-        </w:rPr>
-        <w:t>-</w:t>
-      </w:r>
-      <w:r>
-        <w:rPr>
-          <w:rFonts w:ascii="Nirmala UI" w:eastAsia="Times New Roman" w:hAnsi="Nirmala UI" w:cs="Arial Unicode MS"/>
-          <w:color w:val="444444"/>
-          <w:sz w:val="36"/>
-          <w:szCs w:val="36"/>
-          <w:cs/>
-          <w:lang w:bidi="hi-IN"/>
-        </w:rPr>
-        <w:t>८</w:t>
-      </w:r>
-      <w:r>
-        <w:rPr>
-          <w:rFonts w:ascii="Georgia" w:eastAsia="Times New Roman" w:hAnsi="Georgia" w:cs="Times New Roman"/>
-          <w:color w:val="444444"/>
-          <w:sz w:val="36"/>
-          <w:szCs w:val="36"/>
-        </w:rPr>
-        <w:t>-</w:t>
-      </w:r>
-      <w:r>
-        <w:rPr>
-          <w:rFonts w:ascii="Nirmala UI" w:eastAsia="Times New Roman" w:hAnsi="Nirmala UI" w:cs="Arial Unicode MS"/>
-          <w:color w:val="444444"/>
-          <w:sz w:val="36"/>
-          <w:szCs w:val="36"/>
-          <w:cs/>
-          <w:lang w:bidi="hi-IN"/>
-        </w:rPr>
-        <w:t>३३</w:t>
-      </w:r>
-      <w:r>
-        <w:rPr>
-          <w:rFonts w:ascii="Georgia" w:eastAsia="Times New Roman" w:hAnsi="Georgia" w:cs="Times New Roman"/>
-          <w:color w:val="444444"/>
-          <w:sz w:val="36"/>
-          <w:szCs w:val="36"/>
-        </w:rPr>
-        <w:t xml:space="preserve">) </w:t>
-      </w:r>
-      <w:r>
-        <w:rPr>
-          <w:rFonts w:ascii="Nirmala UI" w:eastAsia="Times New Roman" w:hAnsi="Nirmala UI" w:cs="Arial Unicode MS"/>
-          <w:color w:val="444444"/>
-          <w:sz w:val="36"/>
-          <w:szCs w:val="36"/>
-          <w:cs/>
-          <w:lang w:bidi="hi-IN"/>
-        </w:rPr>
-        <w:t>इतिनिषेधस्यविद्यमानत्वात्इतिचेत्उच्यते</w:t>
-      </w:r>
-      <w:r>
-        <w:rPr>
-          <w:rFonts w:ascii="Georgia" w:eastAsia="Times New Roman" w:hAnsi="Georgia" w:cs="Times New Roman"/>
-          <w:color w:val="444444"/>
-          <w:sz w:val="36"/>
-          <w:szCs w:val="36"/>
-        </w:rPr>
-        <w:t xml:space="preserve">|| </w:t>
+        <w:t>३४</w:t>
+      </w:r>
+      <w:r>
+        <w:rPr>
+          <w:rFonts w:ascii="Nirmala UI" w:eastAsia="Times New Roman" w:hAnsi="Nirmala UI" w:cs="Arial Unicode MS"/>
+          <w:color w:val="444444"/>
+          <w:sz w:val="36"/>
+          <w:szCs w:val="36"/>
+          <w:lang w:bidi="hi-IN"/>
+        </w:rPr>
+        <w:t xml:space="preserve"> </w:t>
+      </w:r>
+      <w:r>
+        <w:rPr>
+          <w:rFonts w:ascii="Nirmala UI" w:eastAsia="Times New Roman" w:hAnsi="Nirmala UI" w:cs="Arial Unicode MS"/>
+          <w:color w:val="444444"/>
+          <w:sz w:val="36"/>
+          <w:szCs w:val="36"/>
+          <w:cs/>
+          <w:lang w:bidi="hi-IN"/>
+        </w:rPr>
+        <w:t>इतिसूत्रेकृधिशब्दस्यैवएवं‍</w:t>
       </w:r>
       <w:r>
         <w:rPr>
@@ -17653,18 +18589,38 @@
           <w:sz w:val="36"/>
           <w:szCs w:val="36"/>
         </w:rPr>
-        <w:t>“</w:t>
-      </w:r>
-      <w:r>
-        <w:rPr>
-          <w:rFonts w:ascii="Nirmala UI" w:eastAsia="Times New Roman" w:hAnsi="Nirmala UI" w:cs="Arial Unicode MS"/>
-          <w:color w:val="444444"/>
-          <w:sz w:val="36"/>
-          <w:szCs w:val="36"/>
-          <w:cs/>
-          <w:lang w:bidi="hi-IN"/>
-        </w:rPr>
-        <w:t>धसवतिनिषेधस्यविश्वतः‍क्षत्रमत्रच</w:t>
+        <w:t>‘</w:t>
+      </w:r>
+      <w:r>
+        <w:rPr>
+          <w:rFonts w:ascii="Nirmala UI" w:eastAsia="Times New Roman" w:hAnsi="Nirmala UI" w:cs="Arial Unicode MS"/>
+          <w:color w:val="444444"/>
+          <w:sz w:val="36"/>
+          <w:szCs w:val="36"/>
+          <w:cs/>
+          <w:lang w:bidi="hi-IN"/>
+        </w:rPr>
+        <w:t>धषवति</w:t>
+      </w:r>
+      <w:r>
+        <w:rPr>
+          <w:rFonts w:ascii="Georgia" w:eastAsia="Times New Roman" w:hAnsi="Georgia" w:cs="Georgia"/>
+          <w:color w:val="444444"/>
+          <w:sz w:val="36"/>
+          <w:szCs w:val="36"/>
+        </w:rPr>
+        <w:t>’</w:t>
+      </w:r>
+      <w:r>
+        <w:rPr>
+          <w:rFonts w:ascii="Nirmala UI" w:eastAsia="Times New Roman" w:hAnsi="Nirmala UI" w:cs="Arial Unicode MS"/>
+          <w:color w:val="444444"/>
+          <w:sz w:val="36"/>
+          <w:szCs w:val="36"/>
+          <w:cs/>
+          <w:lang w:bidi="hi-IN"/>
+        </w:rPr>
+        <w:t>इतिनिषेधोनस्यात्</w:t>
       </w:r>
       <w:r>
         <w:rPr>
@@ -17682,27 +18638,7 @@
           <w:sz w:val="36"/>
           <w:szCs w:val="36"/>
         </w:rPr>
-        <w:t> </w:t>
-      </w:r>
-      <w:r>
-        <w:rPr>
-          <w:rFonts w:ascii="Nirmala UI" w:eastAsia="Times New Roman" w:hAnsi="Nirmala UI" w:cs="Arial Unicode MS"/>
-          <w:color w:val="444444"/>
-          <w:sz w:val="36"/>
-          <w:szCs w:val="36"/>
-          <w:cs/>
-          <w:lang w:bidi="hi-IN"/>
-        </w:rPr>
-        <w:t>पदेचेङ्ग्यपदेनित्यन्नाविस्सूत्रेकृधीतिच</w:t>
-      </w:r>
-      <w:r>
-        <w:rPr>
-          <w:rFonts w:ascii="Georgia" w:eastAsia="Times New Roman" w:hAnsi="Georgia" w:cs="Times New Roman"/>
-          <w:color w:val="444444"/>
-          <w:sz w:val="36"/>
-          <w:szCs w:val="36"/>
-        </w:rPr>
-        <w:t>||</w:t>
+        <w:t>  </w:t>
       </w:r>
       <w:r>
         <w:rPr>
@@ -17711,294 +18647,7 @@
           <w:sz w:val="36"/>
           <w:szCs w:val="36"/>
         </w:rPr>
-        <w:t>”</w:t>
-      </w:r>
-      <w:r>
-        <w:rPr>
-          <w:rFonts w:ascii="Nirmala UI" w:eastAsia="Times New Roman" w:hAnsi="Nirmala UI" w:cs="Arial Unicode MS"/>
-          <w:color w:val="444444"/>
-          <w:sz w:val="36"/>
-          <w:szCs w:val="36"/>
-          <w:cs/>
-          <w:lang w:bidi="hi-IN"/>
-        </w:rPr>
-        <w:t>अस्यार्थःविश्वतः‍क्षत्रं‍इत्यत्रविसर्जनीयः‍क्षपरेसत्वंनप्राप्नोति</w:t>
-      </w:r>
-      <w:r>
-        <w:rPr>
-          <w:rFonts w:ascii="Georgia" w:eastAsia="Times New Roman" w:hAnsi="Georgia" w:cs="Times New Roman"/>
-          <w:color w:val="444444"/>
-          <w:sz w:val="36"/>
-          <w:szCs w:val="36"/>
-        </w:rPr>
-        <w:t>||</w:t>
-      </w:r>
-      <w:r>
-        <w:rPr>
-          <w:rFonts w:ascii="Georgia" w:eastAsia="Times New Roman" w:hAnsi="Georgia" w:cs="Georgia"/>
-          <w:color w:val="444444"/>
-          <w:sz w:val="36"/>
-          <w:szCs w:val="36"/>
-        </w:rPr>
-        <w:t> ‘</w:t>
-      </w:r>
-      <w:r>
-        <w:rPr>
-          <w:rFonts w:ascii="Nirmala UI" w:eastAsia="Times New Roman" w:hAnsi="Nirmala UI" w:cs="Arial Unicode MS"/>
-          <w:color w:val="444444"/>
-          <w:sz w:val="36"/>
-          <w:szCs w:val="36"/>
-          <w:cs/>
-          <w:lang w:bidi="hi-IN"/>
-        </w:rPr>
-        <w:t>धषवति</w:t>
-      </w:r>
-      <w:r>
-        <w:rPr>
-          <w:rFonts w:ascii="Georgia" w:eastAsia="Times New Roman" w:hAnsi="Georgia" w:cs="Georgia"/>
-          <w:color w:val="444444"/>
-          <w:sz w:val="36"/>
-          <w:szCs w:val="36"/>
-        </w:rPr>
-        <w:t>’</w:t>
-      </w:r>
-      <w:r>
-        <w:rPr>
-          <w:rFonts w:ascii="Nirmala UI" w:eastAsia="Times New Roman" w:hAnsi="Nirmala UI" w:cs="Arial Unicode MS"/>
-          <w:color w:val="444444"/>
-          <w:sz w:val="36"/>
-          <w:szCs w:val="36"/>
-          <w:cs/>
-          <w:lang w:bidi="hi-IN"/>
-        </w:rPr>
-        <w:t>इतिनिषेधात्</w:t>
-      </w:r>
-      <w:r>
-        <w:rPr>
-          <w:rFonts w:ascii="Georgia" w:eastAsia="Times New Roman" w:hAnsi="Georgia" w:cs="Georgia"/>
-          <w:color w:val="444444"/>
-          <w:sz w:val="36"/>
-          <w:szCs w:val="36"/>
-        </w:rPr>
-        <w:t>“</w:t>
-      </w:r>
-      <w:r>
-        <w:rPr>
-          <w:rFonts w:ascii="Nirmala UI" w:eastAsia="Times New Roman" w:hAnsi="Nirmala UI" w:cs="Arial Unicode MS"/>
-          <w:color w:val="444444"/>
-          <w:sz w:val="36"/>
-          <w:szCs w:val="36"/>
-          <w:cs/>
-          <w:lang w:bidi="hi-IN"/>
-        </w:rPr>
-        <w:t>विश्वतः</w:t>
-      </w:r>
-      <w:r>
-        <w:rPr>
-          <w:rFonts w:ascii="Georgia" w:eastAsia="Times New Roman" w:hAnsi="Georgia" w:cs="Georgia"/>
-          <w:color w:val="444444"/>
-          <w:sz w:val="36"/>
-          <w:szCs w:val="36"/>
-        </w:rPr>
-        <w:t>”</w:t>
-      </w:r>
-      <w:r>
-        <w:rPr>
-          <w:rFonts w:ascii="Georgia" w:eastAsia="Times New Roman" w:hAnsi="Georgia" w:cs="Times New Roman"/>
-          <w:color w:val="444444"/>
-          <w:sz w:val="36"/>
-          <w:szCs w:val="36"/>
-        </w:rPr>
-        <w:t xml:space="preserve"> (</w:t>
-      </w:r>
-      <w:r>
-        <w:rPr>
-          <w:rFonts w:ascii="Nirmala UI" w:eastAsia="Times New Roman" w:hAnsi="Nirmala UI" w:cs="Arial Unicode MS"/>
-          <w:color w:val="444444"/>
-          <w:sz w:val="36"/>
-          <w:szCs w:val="36"/>
-          <w:cs/>
-          <w:lang w:bidi="hi-IN"/>
-        </w:rPr>
-        <w:t>प्रा१</w:t>
-      </w:r>
-      <w:r>
-        <w:rPr>
-          <w:rFonts w:ascii="Georgia" w:eastAsia="Times New Roman" w:hAnsi="Georgia" w:cs="Times New Roman"/>
-          <w:color w:val="444444"/>
-          <w:sz w:val="36"/>
-          <w:szCs w:val="36"/>
-        </w:rPr>
-        <w:t>-</w:t>
-      </w:r>
-      <w:r>
-        <w:rPr>
-          <w:rFonts w:ascii="Nirmala UI" w:eastAsia="Times New Roman" w:hAnsi="Nirmala UI" w:cs="Arial Unicode MS"/>
-          <w:color w:val="444444"/>
-          <w:sz w:val="36"/>
-          <w:szCs w:val="36"/>
-          <w:cs/>
-          <w:lang w:bidi="hi-IN"/>
-        </w:rPr>
-        <w:t>८</w:t>
-      </w:r>
-      <w:r>
-        <w:rPr>
-          <w:rFonts w:ascii="Georgia" w:eastAsia="Times New Roman" w:hAnsi="Georgia" w:cs="Times New Roman"/>
-          <w:color w:val="444444"/>
-          <w:sz w:val="36"/>
-          <w:szCs w:val="36"/>
-        </w:rPr>
-        <w:t>-</w:t>
-      </w:r>
-      <w:r>
-        <w:rPr>
-          <w:rFonts w:ascii="Nirmala UI" w:eastAsia="Times New Roman" w:hAnsi="Nirmala UI" w:cs="Arial Unicode MS"/>
-          <w:color w:val="444444"/>
-          <w:sz w:val="36"/>
-          <w:szCs w:val="36"/>
-          <w:cs/>
-          <w:lang w:bidi="hi-IN"/>
-        </w:rPr>
-        <w:t>३२</w:t>
-      </w:r>
-      <w:r>
-        <w:rPr>
-          <w:rFonts w:ascii="Georgia" w:eastAsia="Times New Roman" w:hAnsi="Georgia" w:cs="Times New Roman"/>
-          <w:color w:val="444444"/>
-          <w:sz w:val="36"/>
-          <w:szCs w:val="36"/>
-        </w:rPr>
-        <w:t xml:space="preserve">) </w:t>
-      </w:r>
-      <w:r>
-        <w:rPr>
-          <w:rFonts w:ascii="Nirmala UI" w:eastAsia="Times New Roman" w:hAnsi="Nirmala UI" w:cs="Arial Unicode MS"/>
-          <w:color w:val="444444"/>
-          <w:sz w:val="36"/>
-          <w:szCs w:val="36"/>
-          <w:cs/>
-          <w:lang w:bidi="hi-IN"/>
-        </w:rPr>
-        <w:t>इतिग्रहणस्यकण्ठोक्तत्वेपि</w:t>
-      </w:r>
-      <w:r>
-        <w:rPr>
-          <w:rFonts w:ascii="Georgia" w:eastAsia="Times New Roman" w:hAnsi="Georgia" w:cs="Georgia"/>
-          <w:color w:val="444444"/>
-          <w:sz w:val="36"/>
-          <w:szCs w:val="36"/>
-        </w:rPr>
-        <w:t>–</w:t>
-      </w:r>
-      <w:r>
-        <w:rPr>
-          <w:rFonts w:ascii="Nirmala UI" w:eastAsia="Times New Roman" w:hAnsi="Nirmala UI" w:cs="Arial Unicode MS"/>
-          <w:color w:val="444444"/>
-          <w:sz w:val="36"/>
-          <w:szCs w:val="36"/>
-          <w:cs/>
-          <w:lang w:bidi="hi-IN"/>
-        </w:rPr>
-        <w:t>धषवतिइतिनिषेधस्यचआर्थिकत्वेपिजटाकालेकण्ठोक्तमप्रयोजकंआविः‍प्रा१</w:t>
-      </w:r>
-      <w:r>
-        <w:rPr>
-          <w:rFonts w:ascii="Georgia" w:eastAsia="Times New Roman" w:hAnsi="Georgia" w:cs="Times New Roman"/>
-          <w:color w:val="444444"/>
-          <w:sz w:val="36"/>
-          <w:szCs w:val="36"/>
-        </w:rPr>
-        <w:t>-</w:t>
-      </w:r>
-      <w:r>
-        <w:rPr>
-          <w:rFonts w:ascii="Nirmala UI" w:eastAsia="Times New Roman" w:hAnsi="Nirmala UI" w:cs="Arial Unicode MS"/>
-          <w:color w:val="444444"/>
-          <w:sz w:val="36"/>
-          <w:szCs w:val="36"/>
-          <w:cs/>
-          <w:lang w:bidi="hi-IN"/>
-        </w:rPr>
-        <w:t>८</w:t>
-      </w:r>
-      <w:r>
-        <w:rPr>
-          <w:rFonts w:ascii="Georgia" w:eastAsia="Times New Roman" w:hAnsi="Georgia" w:cs="Times New Roman"/>
-          <w:color w:val="444444"/>
-          <w:sz w:val="36"/>
-          <w:szCs w:val="36"/>
-        </w:rPr>
-        <w:t>-</w:t>
-      </w:r>
-      <w:r>
-        <w:rPr>
-          <w:rFonts w:ascii="Nirmala UI" w:eastAsia="Times New Roman" w:hAnsi="Nirmala UI" w:cs="Arial Unicode MS"/>
-          <w:color w:val="444444"/>
-          <w:sz w:val="36"/>
-          <w:szCs w:val="36"/>
-          <w:cs/>
-          <w:lang w:bidi="hi-IN"/>
-        </w:rPr>
-        <w:t>३४इतिसूत्रेकृधिशब्दस्यैवएवं‍</w:t>
-      </w:r>
-      <w:r>
-        <w:rPr>
-          <w:rFonts w:ascii="Georgia" w:eastAsia="Times New Roman" w:hAnsi="Georgia" w:cs="Georgia"/>
-          <w:color w:val="444444"/>
-          <w:sz w:val="36"/>
-          <w:szCs w:val="36"/>
-        </w:rPr>
-        <w:t>‘</w:t>
-      </w:r>
-      <w:r>
-        <w:rPr>
-          <w:rFonts w:ascii="Nirmala UI" w:eastAsia="Times New Roman" w:hAnsi="Nirmala UI" w:cs="Arial Unicode MS"/>
-          <w:color w:val="444444"/>
-          <w:sz w:val="36"/>
-          <w:szCs w:val="36"/>
-          <w:cs/>
-          <w:lang w:bidi="hi-IN"/>
-        </w:rPr>
-        <w:t>धषवति</w:t>
-      </w:r>
-      <w:r>
-        <w:rPr>
-          <w:rFonts w:ascii="Georgia" w:eastAsia="Times New Roman" w:hAnsi="Georgia" w:cs="Georgia"/>
-          <w:color w:val="444444"/>
-          <w:sz w:val="36"/>
-          <w:szCs w:val="36"/>
-        </w:rPr>
-        <w:t>’</w:t>
-      </w:r>
-      <w:r>
-        <w:rPr>
-          <w:rFonts w:ascii="Nirmala UI" w:eastAsia="Times New Roman" w:hAnsi="Nirmala UI" w:cs="Arial Unicode MS"/>
-          <w:color w:val="444444"/>
-          <w:sz w:val="36"/>
-          <w:szCs w:val="36"/>
-          <w:cs/>
-          <w:lang w:bidi="hi-IN"/>
-        </w:rPr>
-        <w:t>इतिनिषेधोनस्यात्</w:t>
-      </w:r>
-      <w:r>
-        <w:rPr>
-          <w:rFonts w:ascii="Georgia" w:eastAsia="Times New Roman" w:hAnsi="Georgia" w:cs="Times New Roman"/>
-          <w:color w:val="444444"/>
-          <w:sz w:val="36"/>
-          <w:szCs w:val="36"/>
-        </w:rPr>
-        <w:t>||</w:t>
-      </w:r>
-      <w:r>
-        <w:rPr>
-          <w:rFonts w:ascii="Georgia" w:eastAsia="Times New Roman" w:hAnsi="Georgia" w:cs="Georgia"/>
-          <w:color w:val="444444"/>
-          <w:sz w:val="36"/>
-          <w:szCs w:val="36"/>
-        </w:rPr>
-        <w:t>  </w:t>
+        <w:br/>
       </w:r>
       <w:r>
         <w:rPr>
@@ -18961,6 +19610,15 @@
       </w:r>
       <w:r>
         <w:rPr>
+          <w:rFonts w:ascii="Georgia" w:eastAsia="Times New Roman" w:hAnsi="Georgia" w:cs="Times New Roman"/>
+          <w:color w:val="444444"/>
+          <w:sz w:val="36"/>
+          <w:szCs w:val="36"/>
+        </w:rPr>
+        <w:br/>
+      </w:r>
+      <w:r>
+        <w:rPr>
           <w:rFonts w:ascii="Nirmala UI" w:eastAsia="Times New Roman" w:hAnsi="Nirmala UI" w:cs="Arial Unicode MS"/>
           <w:color w:val="444444"/>
           <w:sz w:val="36"/>
@@ -19262,6 +19920,15 @@
       </w:r>
       <w:r>
         <w:rPr>
+          <w:rFonts w:ascii="Georgia" w:eastAsia="Times New Roman" w:hAnsi="Georgia" w:cs="Times New Roman"/>
+          <w:color w:val="444444"/>
+          <w:sz w:val="36"/>
+          <w:szCs w:val="36"/>
+        </w:rPr>
+        <w:br/>
+      </w:r>
+      <w:r>
+        <w:rPr>
           <w:rFonts w:ascii="Nirmala UI" w:eastAsia="Times New Roman" w:hAnsi="Nirmala UI" w:cs="Arial Unicode MS"/>
           <w:color w:val="444444"/>
           <w:sz w:val="36"/>
@@ -19398,7 +20065,28 @@
           <w:cs/>
           <w:lang w:bidi="hi-IN"/>
         </w:rPr>
-        <w:t>४इतिणत्वम्</w:t>
+        <w:t>४</w:t>
+      </w:r>
+      <w:r>
+        <w:rPr>
+          <w:rFonts w:ascii="Nirmala UI" w:eastAsia="Times New Roman" w:hAnsi="Nirmala UI" w:cs="Arial Unicode MS"/>
+          <w:color w:val="444444"/>
+          <w:sz w:val="36"/>
+          <w:szCs w:val="36"/>
+          <w:lang w:bidi="hi-IN"/>
+        </w:rPr>
+        <w:t xml:space="preserve"> </w:t>
+      </w:r>
+      <w:r>
+        <w:rPr>
+          <w:rFonts w:ascii="Nirmala UI" w:eastAsia="Times New Roman" w:hAnsi="Nirmala UI" w:cs="Arial Unicode MS"/>
+          <w:color w:val="444444"/>
+          <w:sz w:val="36"/>
+          <w:szCs w:val="36"/>
+          <w:cs/>
+          <w:lang w:bidi="hi-IN"/>
+        </w:rPr>
+        <w:t>इतिणत्वम्</w:t>
       </w:r>
       <w:r>
         <w:rPr>
@@ -19448,6 +20136,15 @@
           <w:szCs w:val="36"/>
         </w:rPr>
         <w:t xml:space="preserve">|| </w:t>
+      </w:r>
+      <w:r>
+        <w:rPr>
+          <w:rFonts w:ascii="Georgia" w:eastAsia="Times New Roman" w:hAnsi="Georgia" w:cs="Times New Roman"/>
+          <w:color w:val="444444"/>
+          <w:sz w:val="36"/>
+          <w:szCs w:val="36"/>
+        </w:rPr>
+        <w:br/>
       </w:r>
       <w:r>
         <w:rPr>
@@ -19749,7 +20446,25 @@
           <w:sz w:val="36"/>
           <w:szCs w:val="36"/>
         </w:rPr>
-        <w:t> “</w:t>
+        <w:t> </w:t>
+      </w:r>
+      <w:r>
+        <w:rPr>
+          <w:rFonts w:ascii="Georgia" w:eastAsia="Times New Roman" w:hAnsi="Georgia" w:cs="Georgia"/>
+          <w:color w:val="444444"/>
+          <w:sz w:val="36"/>
+          <w:szCs w:val="36"/>
+        </w:rPr>
+        <w:br/>
+      </w:r>
+      <w:r>
+        <w:rPr>
+          <w:rFonts w:ascii="Georgia" w:eastAsia="Times New Roman" w:hAnsi="Georgia" w:cs="Georgia"/>
+          <w:color w:val="444444"/>
+          <w:sz w:val="36"/>
+          <w:szCs w:val="36"/>
+        </w:rPr>
+        <w:t>“</w:t>
       </w:r>
       <w:r>
         <w:rPr>
@@ -19820,7 +20535,28 @@
           <w:cs/>
           <w:lang w:bidi="hi-IN"/>
         </w:rPr>
-        <w:t>८इतिनिषेधात्</w:t>
+        <w:t>८</w:t>
+      </w:r>
+      <w:r>
+        <w:rPr>
+          <w:rFonts w:ascii="Nirmala UI" w:eastAsia="Times New Roman" w:hAnsi="Nirmala UI" w:cs="Arial Unicode MS"/>
+          <w:color w:val="444444"/>
+          <w:sz w:val="36"/>
+          <w:szCs w:val="36"/>
+          <w:lang w:bidi="hi-IN"/>
+        </w:rPr>
+        <w:t xml:space="preserve"> </w:t>
+      </w:r>
+      <w:r>
+        <w:rPr>
+          <w:rFonts w:ascii="Nirmala UI" w:eastAsia="Times New Roman" w:hAnsi="Nirmala UI" w:cs="Arial Unicode MS"/>
+          <w:color w:val="444444"/>
+          <w:sz w:val="36"/>
+          <w:szCs w:val="36"/>
+          <w:cs/>
+          <w:lang w:bidi="hi-IN"/>
+        </w:rPr>
+        <w:t>इतिनिषेधात्</w:t>
       </w:r>
       <w:r>
         <w:rPr>
@@ -19833,6 +20569,15 @@
       </w:r>
       <w:r>
         <w:rPr>
+          <w:rFonts w:ascii="Georgia" w:eastAsia="Times New Roman" w:hAnsi="Georgia" w:cs="Times New Roman"/>
+          <w:color w:val="444444"/>
+          <w:sz w:val="36"/>
+          <w:szCs w:val="36"/>
+        </w:rPr>
+        <w:br/>
+      </w:r>
+      <w:r>
+        <w:rPr>
           <w:rFonts w:ascii="Georgia" w:eastAsia="Times New Roman" w:hAnsi="Georgia" w:cs="Georgia"/>
           <w:color w:val="444444"/>
           <w:sz w:val="36"/>
@@ -19909,7 +20654,28 @@
           <w:cs/>
           <w:lang w:bidi="hi-IN"/>
         </w:rPr>
-        <w:t>४इतिविधिःकण्ठोक्तः</w:t>
+        <w:t>४</w:t>
+      </w:r>
+      <w:r>
+        <w:rPr>
+          <w:rFonts w:ascii="Nirmala UI" w:eastAsia="Times New Roman" w:hAnsi="Nirmala UI" w:cs="Arial Unicode MS"/>
+          <w:color w:val="444444"/>
+          <w:sz w:val="36"/>
+          <w:szCs w:val="36"/>
+          <w:lang w:bidi="hi-IN"/>
+        </w:rPr>
+        <w:t xml:space="preserve"> </w:t>
+      </w:r>
+      <w:r>
+        <w:rPr>
+          <w:rFonts w:ascii="Nirmala UI" w:eastAsia="Times New Roman" w:hAnsi="Nirmala UI" w:cs="Arial Unicode MS"/>
+          <w:color w:val="444444"/>
+          <w:sz w:val="36"/>
+          <w:szCs w:val="36"/>
+          <w:cs/>
+          <w:lang w:bidi="hi-IN"/>
+        </w:rPr>
+        <w:t>इतिविधिःकण्ठोक्तः</w:t>
       </w:r>
       <w:r>
         <w:rPr>
@@ -20087,14 +20853,6 @@
         <w:spacing w:after="0" w:line="240" w:lineRule="auto"/>
         <w:textAlignment w:val="baseline"/>
         <w:rPr>
-          <w:rFonts w:ascii="Georgia" w:eastAsia="Times New Roman" w:hAnsi="Georgia" w:cs="Times New Roman"/>
-          <w:color w:val="444444"/>
-          <w:sz w:val="36"/>
-          <w:szCs w:val="36"/>
-        </w:rPr>
-      </w:pPr>
-      <w:r>
-        <w:rPr>
           <w:rFonts w:ascii="Nirmala UI" w:eastAsia="Times New Roman" w:hAnsi="Nirmala UI" w:cs="Arial Unicode MS"/>
           <w:b/>
           <w:bCs/>
@@ -20102,9 +20860,52 @@
           <w:sz w:val="36"/>
           <w:szCs w:val="36"/>
           <w:bdr w:val="none" w:sz="0" w:space="0" w:color="auto" w:frame="1"/>
-          <w:cs/>
-          <w:lang w:bidi="hi-IN"/>
-        </w:rPr>
+          <w:lang w:bidi="hi-IN"/>
+        </w:rPr>
+      </w:pPr>
+    </w:p>
+    <w:p>
+      <w:pPr>
+        <w:shd w:val="clear" w:color="auto" w:fill="FFFFFF"/>
+        <w:spacing w:after="0" w:line="240" w:lineRule="auto"/>
+        <w:textAlignment w:val="baseline"/>
+        <w:rPr>
+          <w:rFonts w:ascii="Nirmala UI" w:eastAsia="Times New Roman" w:hAnsi="Nirmala UI" w:cs="Arial Unicode MS"/>
+          <w:b/>
+          <w:bCs/>
+          <w:color w:val="444444"/>
+          <w:sz w:val="36"/>
+          <w:szCs w:val="36"/>
+          <w:bdr w:val="none" w:sz="0" w:space="0" w:color="auto" w:frame="1"/>
+          <w:lang w:bidi="hi-IN"/>
+        </w:rPr>
+      </w:pPr>
+    </w:p>
+    <w:p>
+      <w:pPr>
+        <w:shd w:val="clear" w:color="auto" w:fill="FFFFFF"/>
+        <w:spacing w:after="0" w:line="240" w:lineRule="auto"/>
+        <w:textAlignment w:val="baseline"/>
+        <w:rPr>
+          <w:rFonts w:ascii="Georgia" w:eastAsia="Times New Roman" w:hAnsi="Georgia" w:cs="Times New Roman"/>
+          <w:color w:val="444444"/>
+          <w:sz w:val="36"/>
+          <w:szCs w:val="36"/>
+        </w:rPr>
+      </w:pPr>
+      <w:r>
+        <w:rPr>
+          <w:rFonts w:ascii="Nirmala UI" w:eastAsia="Times New Roman" w:hAnsi="Nirmala UI" w:cs="Arial Unicode MS"/>
+          <w:b/>
+          <w:bCs/>
+          <w:color w:val="444444"/>
+          <w:sz w:val="36"/>
+          <w:szCs w:val="36"/>
+          <w:bdr w:val="none" w:sz="0" w:space="0" w:color="auto" w:frame="1"/>
+          <w:cs/>
+          <w:lang w:bidi="hi-IN"/>
+        </w:rPr>
+        <w:lastRenderedPageBreak/>
         <w:t>मूलम्</w:t>
       </w:r>
       <w:r>
@@ -20141,7 +20942,6 @@
           <w:cs/>
           <w:lang w:bidi="hi-IN"/>
         </w:rPr>
-        <w:lastRenderedPageBreak/>
         <w:t>ऋकाररेफयुक्तेपिसिश्शब्दआयुरत्रच</w:t>
       </w:r>
       <w:r>
@@ -20387,6 +21187,15 @@
       </w:r>
       <w:r>
         <w:rPr>
+          <w:rFonts w:ascii="Georgia" w:eastAsia="Times New Roman" w:hAnsi="Georgia" w:cs="Times New Roman"/>
+          <w:color w:val="444444"/>
+          <w:sz w:val="36"/>
+          <w:szCs w:val="36"/>
+        </w:rPr>
+        <w:br/>
+      </w:r>
+      <w:r>
+        <w:rPr>
           <w:rFonts w:ascii="Nirmala UI" w:eastAsia="Times New Roman" w:hAnsi="Nirmala UI" w:cs="Arial Unicode MS"/>
           <w:color w:val="444444"/>
           <w:sz w:val="36"/>
@@ -20778,7 +21587,28 @@
           <w:cs/>
           <w:lang w:bidi="hi-IN"/>
         </w:rPr>
-        <w:t>३५इतिसूत्रंव्यर्थमापद्यते</w:t>
+        <w:t>३५</w:t>
+      </w:r>
+      <w:r>
+        <w:rPr>
+          <w:rFonts w:ascii="Nirmala UI" w:eastAsia="Times New Roman" w:hAnsi="Nirmala UI" w:cs="Arial Unicode MS"/>
+          <w:color w:val="444444"/>
+          <w:sz w:val="36"/>
+          <w:szCs w:val="36"/>
+          <w:lang w:bidi="hi-IN"/>
+        </w:rPr>
+        <w:t xml:space="preserve"> </w:t>
+      </w:r>
+      <w:r>
+        <w:rPr>
+          <w:rFonts w:ascii="Nirmala UI" w:eastAsia="Times New Roman" w:hAnsi="Nirmala UI" w:cs="Arial Unicode MS"/>
+          <w:color w:val="444444"/>
+          <w:sz w:val="36"/>
+          <w:szCs w:val="36"/>
+          <w:cs/>
+          <w:lang w:bidi="hi-IN"/>
+        </w:rPr>
+        <w:t>इतिसूत्रंव्यर्थमापद्यते</w:t>
       </w:r>
       <w:r>
         <w:rPr>
@@ -21045,6 +21875,19 @@
     <w:p>
       <w:pPr>
         <w:shd w:val="clear" w:color="auto" w:fill="FFFFFF"/>
+        <w:spacing w:after="270" w:line="240" w:lineRule="auto"/>
+        <w:textAlignment w:val="baseline"/>
+        <w:rPr>
+          <w:rFonts w:ascii="Georgia" w:eastAsia="Times New Roman" w:hAnsi="Georgia" w:cs="Times New Roman"/>
+          <w:color w:val="444444"/>
+          <w:sz w:val="36"/>
+          <w:szCs w:val="36"/>
+        </w:rPr>
+      </w:pPr>
+    </w:p>
+    <w:p>
+      <w:pPr>
+        <w:shd w:val="clear" w:color="auto" w:fill="FFFFFF"/>
         <w:spacing w:after="0" w:line="240" w:lineRule="auto"/>
         <w:textAlignment w:val="baseline"/>
         <w:rPr>
@@ -21066,6 +21909,7 @@
           <w:cs/>
           <w:lang w:bidi="hi-IN"/>
         </w:rPr>
+        <w:lastRenderedPageBreak/>
         <w:t>व्याख्यानम्</w:t>
       </w:r>
       <w:r>
@@ -21175,6 +22019,15 @@
       </w:r>
       <w:r>
         <w:rPr>
+          <w:rFonts w:ascii="Georgia" w:eastAsia="Times New Roman" w:hAnsi="Georgia" w:cs="Times New Roman"/>
+          <w:color w:val="444444"/>
+          <w:sz w:val="36"/>
+          <w:szCs w:val="36"/>
+        </w:rPr>
+        <w:br/>
+      </w:r>
+      <w:r>
+        <w:rPr>
           <w:rFonts w:ascii="Nirmala UI" w:eastAsia="Times New Roman" w:hAnsi="Nirmala UI" w:cs="Arial Unicode MS"/>
           <w:color w:val="444444"/>
           <w:sz w:val="36"/>
@@ -21222,7 +22075,6 @@
           <w:cs/>
           <w:lang w:bidi="hi-IN"/>
         </w:rPr>
-        <w:lastRenderedPageBreak/>
         <w:t>अन्यंपरिपर्यन्यमन्यंपरि</w:t>
       </w:r>
       <w:r>
@@ -21265,6 +22117,15 @@
       </w:r>
       <w:r>
         <w:rPr>
+          <w:rFonts w:ascii="Georgia" w:eastAsia="Times New Roman" w:hAnsi="Georgia" w:cs="Times New Roman"/>
+          <w:color w:val="444444"/>
+          <w:sz w:val="36"/>
+          <w:szCs w:val="36"/>
+        </w:rPr>
+        <w:br/>
+      </w:r>
+      <w:r>
+        <w:rPr>
           <w:rFonts w:ascii="Nirmala UI" w:eastAsia="Times New Roman" w:hAnsi="Nirmala UI" w:cs="Arial Unicode MS"/>
           <w:color w:val="444444"/>
           <w:sz w:val="36"/>
@@ -21342,6 +22203,15 @@
           <w:szCs w:val="36"/>
         </w:rPr>
         <w:t xml:space="preserve">) </w:t>
+      </w:r>
+      <w:r>
+        <w:rPr>
+          <w:rFonts w:ascii="Georgia" w:eastAsia="Times New Roman" w:hAnsi="Georgia" w:cs="Times New Roman"/>
+          <w:color w:val="444444"/>
+          <w:sz w:val="36"/>
+          <w:szCs w:val="36"/>
+        </w:rPr>
+        <w:br/>
       </w:r>
       <w:r>
         <w:rPr>
@@ -21989,6 +22859,7 @@
           <w:cs/>
           <w:lang w:bidi="hi-IN"/>
         </w:rPr>
+        <w:lastRenderedPageBreak/>
         <w:t>टपूर्वस्यनकारस्यणत्वंकुर्याद्विचक्षणः</w:t>
       </w:r>
       <w:r>
@@ -22101,7 +22972,6 @@
           <w:cs/>
           <w:lang w:bidi="hi-IN"/>
         </w:rPr>
-        <w:lastRenderedPageBreak/>
         <w:t>टपूर्वस्यनकारस्यपूर्वमेवविचक्षणोणत्वंकुर्यात्</w:t>
       </w:r>
       <w:r>
@@ -22202,7 +23072,28 @@
           <w:cs/>
           <w:lang w:bidi="hi-IN"/>
         </w:rPr>
-        <w:t>२इत्यनेनसूत्रेणणत्वंभवति</w:t>
+        <w:t>२</w:t>
+      </w:r>
+      <w:r>
+        <w:rPr>
+          <w:rFonts w:ascii="Nirmala UI" w:eastAsia="Times New Roman" w:hAnsi="Nirmala UI" w:cs="Arial Unicode MS"/>
+          <w:color w:val="444444"/>
+          <w:sz w:val="36"/>
+          <w:szCs w:val="36"/>
+          <w:lang w:bidi="hi-IN"/>
+        </w:rPr>
+        <w:t xml:space="preserve"> </w:t>
+      </w:r>
+      <w:r>
+        <w:rPr>
+          <w:rFonts w:ascii="Nirmala UI" w:eastAsia="Times New Roman" w:hAnsi="Nirmala UI" w:cs="Arial Unicode MS"/>
+          <w:color w:val="444444"/>
+          <w:sz w:val="36"/>
+          <w:szCs w:val="36"/>
+          <w:cs/>
+          <w:lang w:bidi="hi-IN"/>
+        </w:rPr>
+        <w:t>इत्यनेनसूत्रेणणत्वंभवति</w:t>
       </w:r>
       <w:r>
         <w:rPr>
@@ -22732,6 +23623,15 @@
       </w:r>
       <w:r>
         <w:rPr>
+          <w:rFonts w:ascii="Georgia" w:eastAsia="Times New Roman" w:hAnsi="Georgia" w:cs="Times New Roman"/>
+          <w:color w:val="444444"/>
+          <w:sz w:val="36"/>
+          <w:szCs w:val="36"/>
+        </w:rPr>
+        <w:br/>
+      </w:r>
+      <w:r>
+        <w:rPr>
           <w:rFonts w:ascii="Nirmala UI" w:eastAsia="Times New Roman" w:hAnsi="Nirmala UI" w:cs="Arial Unicode MS"/>
           <w:color w:val="444444"/>
           <w:sz w:val="36"/>
@@ -22789,6 +23689,15 @@
           <w:szCs w:val="36"/>
         </w:rPr>
         <w:t xml:space="preserve"> ||</w:t>
+      </w:r>
+      <w:r>
+        <w:rPr>
+          <w:rFonts w:ascii="Georgia" w:eastAsia="Times New Roman" w:hAnsi="Georgia" w:cs="Times New Roman"/>
+          <w:color w:val="444444"/>
+          <w:sz w:val="36"/>
+          <w:szCs w:val="36"/>
+        </w:rPr>
+        <w:t xml:space="preserve"> </w:t>
       </w:r>
     </w:p>
     <w:p>
@@ -22864,6 +23773,15 @@
       </w:r>
       <w:r>
         <w:rPr>
+          <w:rFonts w:ascii="Georgia" w:eastAsia="Times New Roman" w:hAnsi="Georgia" w:cs="Times New Roman"/>
+          <w:color w:val="444444"/>
+          <w:sz w:val="36"/>
+          <w:szCs w:val="36"/>
+        </w:rPr>
+        <w:br/>
+      </w:r>
+      <w:r>
+        <w:rPr>
           <w:rFonts w:ascii="Nirmala UI" w:eastAsia="Times New Roman" w:hAnsi="Nirmala UI" w:cs="Arial Unicode MS"/>
           <w:color w:val="444444"/>
           <w:sz w:val="36"/>
@@ -22927,6 +23845,7 @@
           <w:cs/>
           <w:lang w:bidi="hi-IN"/>
         </w:rPr>
+        <w:lastRenderedPageBreak/>
         <w:t>व्याख्यानम्</w:t>
       </w:r>
       <w:r>
@@ -23056,6 +23975,15 @@
       </w:r>
       <w:r>
         <w:rPr>
+          <w:rFonts w:ascii="Georgia" w:eastAsia="Times New Roman" w:hAnsi="Georgia" w:cs="Times New Roman"/>
+          <w:color w:val="444444"/>
+          <w:sz w:val="36"/>
+          <w:szCs w:val="36"/>
+        </w:rPr>
+        <w:br/>
+      </w:r>
+      <w:r>
+        <w:rPr>
           <w:rFonts w:ascii="Nirmala UI" w:eastAsia="Times New Roman" w:hAnsi="Nirmala UI" w:cs="Arial Unicode MS"/>
           <w:color w:val="444444"/>
           <w:sz w:val="36"/>
@@ -23172,7 +24100,6 @@
           <w:cs/>
           <w:lang w:bidi="hi-IN"/>
         </w:rPr>
-        <w:lastRenderedPageBreak/>
         <w:t>ऋतूनामवावार्तूनामृतूनामव</w:t>
       </w:r>
       <w:r>
@@ -23203,6 +24130,15 @@
           <w:szCs w:val="36"/>
         </w:rPr>
         <w:t xml:space="preserve">|| </w:t>
+      </w:r>
+      <w:r>
+        <w:rPr>
+          <w:rFonts w:ascii="Georgia" w:eastAsia="Times New Roman" w:hAnsi="Georgia" w:cs="Times New Roman"/>
+          <w:color w:val="444444"/>
+          <w:sz w:val="36"/>
+          <w:szCs w:val="36"/>
+        </w:rPr>
+        <w:br/>
       </w:r>
       <w:r>
         <w:rPr>
@@ -23329,6 +24265,16 @@
       </w:r>
       <w:r>
         <w:rPr>
+          <w:rFonts w:ascii="Nirmala UI" w:eastAsia="Times New Roman" w:hAnsi="Nirmala UI" w:cs="Arial Unicode MS"/>
+          <w:color w:val="444444"/>
+          <w:sz w:val="36"/>
+          <w:szCs w:val="36"/>
+          <w:lang w:bidi="hi-IN"/>
+        </w:rPr>
+        <w:t xml:space="preserve"> </w:t>
+      </w:r>
+      <w:r>
+        <w:rPr>
           <w:rFonts w:ascii="Georgia" w:eastAsia="Times New Roman" w:hAnsi="Georgia" w:cs="Times New Roman"/>
           <w:color w:val="444444"/>
           <w:sz w:val="36"/>
@@ -23590,6 +24536,15 @@
       </w:r>
       <w:r>
         <w:rPr>
+          <w:rFonts w:ascii="Georgia" w:eastAsia="Times New Roman" w:hAnsi="Georgia" w:cs="Times New Roman"/>
+          <w:color w:val="444444"/>
+          <w:sz w:val="36"/>
+          <w:szCs w:val="36"/>
+        </w:rPr>
+        <w:br/>
+      </w:r>
+      <w:r>
+        <w:rPr>
           <w:rFonts w:ascii="Nirmala UI" w:eastAsia="Times New Roman" w:hAnsi="Nirmala UI" w:cs="Arial Unicode MS"/>
           <w:color w:val="444444"/>
           <w:sz w:val="36"/>
@@ -23763,6 +24718,7 @@
           <w:color w:val="444444"/>
           <w:sz w:val="36"/>
           <w:szCs w:val="36"/>
+          <w:highlight w:val="lightGray"/>
           <w:cs/>
           <w:lang w:bidi="hi-IN"/>
         </w:rPr>
@@ -23774,15 +24730,26 @@
           <w:color w:val="444444"/>
           <w:sz w:val="36"/>
           <w:szCs w:val="36"/>
-        </w:rPr>
-        <w:t xml:space="preserve">|| </w:t>
-      </w:r>
-      <w:r>
-        <w:rPr>
-          <w:rFonts w:ascii="Nirmala UI" w:eastAsia="Times New Roman" w:hAnsi="Nirmala UI" w:cs="Arial Unicode MS"/>
-          <w:color w:val="444444"/>
-          <w:sz w:val="36"/>
-          <w:szCs w:val="36"/>
+          <w:highlight w:val="lightGray"/>
+        </w:rPr>
+        <w:t>||</w:t>
+      </w:r>
+      <w:r>
+        <w:rPr>
+          <w:rFonts w:ascii="Georgia" w:eastAsia="Times New Roman" w:hAnsi="Georgia" w:cs="Times New Roman"/>
+          <w:color w:val="444444"/>
+          <w:sz w:val="36"/>
+          <w:szCs w:val="36"/>
+        </w:rPr>
+        <w:t xml:space="preserve"> </w:t>
+      </w:r>
+      <w:r>
+        <w:rPr>
+          <w:rFonts w:ascii="Nirmala UI" w:eastAsia="Times New Roman" w:hAnsi="Nirmala UI" w:cs="Arial Unicode MS"/>
+          <w:color w:val="444444"/>
+          <w:sz w:val="36"/>
+          <w:szCs w:val="36"/>
+          <w:highlight w:val="lightGray"/>
           <w:cs/>
           <w:lang w:bidi="hi-IN"/>
         </w:rPr>
@@ -23891,6 +24858,15 @@
       </w:r>
       <w:r>
         <w:rPr>
+          <w:rFonts w:ascii="Georgia" w:eastAsia="Times New Roman" w:hAnsi="Georgia" w:cs="Times New Roman"/>
+          <w:color w:val="444444"/>
+          <w:sz w:val="36"/>
+          <w:szCs w:val="36"/>
+        </w:rPr>
+        <w:br/>
+      </w:r>
+      <w:r>
+        <w:rPr>
           <w:rFonts w:ascii="Nirmala UI" w:eastAsia="Times New Roman" w:hAnsi="Nirmala UI" w:cs="Arial Unicode MS"/>
           <w:color w:val="444444"/>
           <w:sz w:val="36"/>
@@ -23990,6 +24966,7 @@
           <w:cs/>
           <w:lang w:bidi="hi-IN"/>
         </w:rPr>
+        <w:lastRenderedPageBreak/>
         <w:t>यत्वरेफौविनाअन्यत्रषत्वणत्वादिषुअनुलोमवत्कर्तव्यमित्यर्थः</w:t>
       </w:r>
       <w:r>
@@ -24182,7 +25159,6 @@
           <w:cs/>
           <w:lang w:bidi="hi-IN"/>
         </w:rPr>
-        <w:lastRenderedPageBreak/>
         <w:t>आर्षेतिग्रहणाद्यत्रप्रकृतिस्संहिताभवेत्</w:t>
       </w:r>
       <w:r>
@@ -24287,6 +25263,15 @@
       </w:r>
       <w:r>
         <w:rPr>
+          <w:rFonts w:ascii="Times New Roman" w:eastAsia="Times New Roman" w:hAnsi="Times New Roman" w:cs="Times New Roman"/>
+          <w:color w:val="444444"/>
+          <w:sz w:val="36"/>
+          <w:szCs w:val="36"/>
+        </w:rPr>
+        <w:br/>
+      </w:r>
+      <w:r>
+        <w:rPr>
           <w:rFonts w:ascii="Nirmala UI" w:eastAsia="Times New Roman" w:hAnsi="Nirmala UI" w:cs="Arial Unicode MS"/>
           <w:color w:val="444444"/>
           <w:sz w:val="36"/>
@@ -24633,6 +25618,15 @@
       </w:r>
       <w:r>
         <w:rPr>
+          <w:rFonts w:ascii="Georgia" w:eastAsia="Times New Roman" w:hAnsi="Georgia" w:cs="Times New Roman"/>
+          <w:color w:val="444444"/>
+          <w:sz w:val="36"/>
+          <w:szCs w:val="36"/>
+        </w:rPr>
+        <w:br/>
+      </w:r>
+      <w:r>
+        <w:rPr>
           <w:rFonts w:ascii="Nirmala UI" w:eastAsia="Times New Roman" w:hAnsi="Nirmala UI" w:cs="Arial Unicode MS"/>
           <w:color w:val="444444"/>
           <w:sz w:val="36"/>
@@ -24706,6 +25700,15 @@
       </w:r>
       <w:r>
         <w:rPr>
+          <w:rFonts w:ascii="Georgia" w:eastAsia="Times New Roman" w:hAnsi="Georgia" w:cs="Times New Roman"/>
+          <w:color w:val="444444"/>
+          <w:sz w:val="36"/>
+          <w:szCs w:val="36"/>
+        </w:rPr>
+        <w:br/>
+      </w:r>
+      <w:r>
+        <w:rPr>
           <w:rFonts w:ascii="Nirmala UI" w:eastAsia="Times New Roman" w:hAnsi="Nirmala UI" w:cs="Arial Unicode MS"/>
           <w:color w:val="444444"/>
           <w:sz w:val="36"/>
@@ -24846,6 +25849,7 @@
           <w:sz w:val="36"/>
           <w:szCs w:val="36"/>
         </w:rPr>
+        <w:lastRenderedPageBreak/>
         <w:t>(</w:t>
       </w:r>
       <w:r>
@@ -24896,6 +25900,15 @@
           <w:szCs w:val="36"/>
         </w:rPr>
         <w:t>‍</w:t>
+      </w:r>
+      <w:r>
+        <w:rPr>
+          <w:rFonts w:ascii="Times New Roman" w:eastAsia="Times New Roman" w:hAnsi="Times New Roman" w:cs="Times New Roman"/>
+          <w:color w:val="444444"/>
+          <w:sz w:val="36"/>
+          <w:szCs w:val="36"/>
+        </w:rPr>
+        <w:br/>
       </w:r>
       <w:r>
         <w:rPr>
@@ -25020,6 +26033,15 @@
       </w:r>
       <w:r>
         <w:rPr>
+          <w:rFonts w:ascii="Times New Roman" w:eastAsia="Times New Roman" w:hAnsi="Times New Roman" w:cs="Times New Roman"/>
+          <w:color w:val="444444"/>
+          <w:sz w:val="36"/>
+          <w:szCs w:val="36"/>
+        </w:rPr>
+        <w:br/>
+      </w:r>
+      <w:r>
+        <w:rPr>
           <w:rFonts w:ascii="Nirmala UI" w:eastAsia="Times New Roman" w:hAnsi="Nirmala UI" w:cs="Arial Unicode MS"/>
           <w:color w:val="444444"/>
           <w:sz w:val="36"/>
@@ -25083,7 +26105,6 @@
           <w:cs/>
           <w:lang w:bidi="hi-IN"/>
         </w:rPr>
-        <w:lastRenderedPageBreak/>
         <w:t>मूलम्</w:t>
       </w:r>
       <w:r>
@@ -25124,12 +26145,31 @@
       </w:r>
       <w:r>
         <w:rPr>
+          <w:rFonts w:ascii="Nirmala UI" w:eastAsia="Times New Roman" w:hAnsi="Nirmala UI" w:cs="Arial Unicode MS"/>
+          <w:color w:val="444444"/>
+          <w:sz w:val="36"/>
+          <w:szCs w:val="36"/>
+          <w:lang w:bidi="hi-IN"/>
+        </w:rPr>
+        <w:t xml:space="preserve"> </w:t>
+      </w:r>
+      <w:r>
+        <w:rPr>
           <w:rFonts w:ascii="Georgia" w:eastAsia="Times New Roman" w:hAnsi="Georgia" w:cs="Times New Roman"/>
           <w:color w:val="444444"/>
           <w:sz w:val="36"/>
           <w:szCs w:val="36"/>
         </w:rPr>
         <w:t xml:space="preserve">|| </w:t>
+      </w:r>
+      <w:r>
+        <w:rPr>
+          <w:rFonts w:ascii="Georgia" w:eastAsia="Times New Roman" w:hAnsi="Georgia" w:cs="Times New Roman"/>
+          <w:color w:val="444444"/>
+          <w:sz w:val="36"/>
+          <w:szCs w:val="36"/>
+        </w:rPr>
+        <w:br/>
       </w:r>
       <w:r>
         <w:rPr>
@@ -25701,6 +26741,7 @@
           <w:cs/>
           <w:lang w:bidi="hi-IN"/>
         </w:rPr>
+        <w:lastRenderedPageBreak/>
         <w:t>व्याख्यानम्</w:t>
       </w:r>
       <w:r>
@@ -25814,6 +26855,7 @@
           <w:color w:val="444444"/>
           <w:sz w:val="36"/>
           <w:szCs w:val="36"/>
+          <w:highlight w:val="lightGray"/>
           <w:cs/>
           <w:lang w:bidi="hi-IN"/>
         </w:rPr>
@@ -25937,7 +26979,6 @@
           <w:cs/>
           <w:lang w:bidi="hi-IN"/>
         </w:rPr>
-        <w:lastRenderedPageBreak/>
         <w:t>पुनरूर्जानिवर्तस्वपुनरग्नेइतिवाक्यं</w:t>
       </w:r>
       <w:r>
@@ -26348,6 +27389,7 @@
           <w:color w:val="444444"/>
           <w:sz w:val="36"/>
           <w:szCs w:val="36"/>
+          <w:highlight w:val="lightGray"/>
           <w:cs/>
           <w:lang w:bidi="hi-IN"/>
         </w:rPr>
@@ -26359,6 +27401,7 @@
           <w:color w:val="444444"/>
           <w:sz w:val="36"/>
           <w:szCs w:val="36"/>
+          <w:highlight w:val="lightGray"/>
         </w:rPr>
         <w:t>–</w:t>
       </w:r>
@@ -26368,6 +27411,7 @@
           <w:color w:val="444444"/>
           <w:sz w:val="36"/>
           <w:szCs w:val="36"/>
+          <w:highlight w:val="lightGray"/>
           <w:cs/>
           <w:lang w:bidi="hi-IN"/>
         </w:rPr>
@@ -26379,8 +27423,27 @@
           <w:color w:val="444444"/>
           <w:sz w:val="36"/>
           <w:szCs w:val="36"/>
-        </w:rPr>
-        <w:t xml:space="preserve">|| </w:t>
+          <w:highlight w:val="lightGray"/>
+        </w:rPr>
+        <w:t>|</w:t>
+      </w:r>
+      <w:r>
+        <w:rPr>
+          <w:rFonts w:ascii="Georgia" w:eastAsia="Times New Roman" w:hAnsi="Georgia" w:cs="Times New Roman"/>
+          <w:color w:val="444444"/>
+          <w:sz w:val="36"/>
+          <w:szCs w:val="36"/>
+        </w:rPr>
+        <w:t xml:space="preserve">| </w:t>
+      </w:r>
+      <w:r>
+        <w:rPr>
+          <w:rFonts w:ascii="Georgia" w:eastAsia="Times New Roman" w:hAnsi="Georgia" w:cs="Times New Roman"/>
+          <w:color w:val="444444"/>
+          <w:sz w:val="36"/>
+          <w:szCs w:val="36"/>
+        </w:rPr>
+        <w:t xml:space="preserve">see also 74 </w:t>
       </w:r>
       <w:r>
         <w:rPr>
@@ -26537,6 +27600,15 @@
       </w:r>
       <w:r>
         <w:rPr>
+          <w:rFonts w:ascii="Georgia" w:eastAsia="Times New Roman" w:hAnsi="Georgia" w:cs="Times New Roman"/>
+          <w:color w:val="444444"/>
+          <w:sz w:val="36"/>
+          <w:szCs w:val="36"/>
+        </w:rPr>
+        <w:br/>
+      </w:r>
+      <w:r>
+        <w:rPr>
           <w:rFonts w:ascii="Nirmala UI" w:eastAsia="Times New Roman" w:hAnsi="Nirmala UI" w:cs="Arial Unicode MS"/>
           <w:color w:val="444444"/>
           <w:sz w:val="36"/>
@@ -26650,6 +27722,15 @@
       </w:r>
       <w:r>
         <w:rPr>
+          <w:rFonts w:ascii="Georgia" w:eastAsia="Times New Roman" w:hAnsi="Georgia" w:cs="Times New Roman"/>
+          <w:color w:val="444444"/>
+          <w:sz w:val="36"/>
+          <w:szCs w:val="36"/>
+        </w:rPr>
+        <w:br/>
+      </w:r>
+      <w:r>
+        <w:rPr>
           <w:rFonts w:ascii="Nirmala UI" w:eastAsia="Times New Roman" w:hAnsi="Nirmala UI" w:cs="Arial Unicode MS"/>
           <w:color w:val="444444"/>
           <w:sz w:val="36"/>
@@ -26916,6 +27997,7 @@
           <w:cs/>
           <w:lang w:bidi="hi-IN"/>
         </w:rPr>
+        <w:lastRenderedPageBreak/>
         <w:t>उदुत्यंजातवदसंइत्यनुवाके</w:t>
       </w:r>
       <w:r>
@@ -27029,7 +28111,6 @@
           <w:cs/>
           <w:lang w:bidi="hi-IN"/>
         </w:rPr>
-        <w:lastRenderedPageBreak/>
         <w:t>इषेत्वोपपीरित्यत्र</w:t>
       </w:r>
       <w:r>
@@ -27660,6 +28741,15 @@
       </w:r>
       <w:r>
         <w:rPr>
+          <w:rFonts w:ascii="Georgia" w:eastAsia="Times New Roman" w:hAnsi="Georgia" w:cs="Times New Roman"/>
+          <w:color w:val="444444"/>
+          <w:sz w:val="36"/>
+          <w:szCs w:val="36"/>
+        </w:rPr>
+        <w:br/>
+      </w:r>
+      <w:r>
+        <w:rPr>
           <w:rFonts w:ascii="Nirmala UI" w:eastAsia="Times New Roman" w:hAnsi="Nirmala UI" w:cs="Arial Unicode MS"/>
           <w:color w:val="444444"/>
           <w:sz w:val="36"/>
@@ -27758,6 +28848,15 @@
       </w:r>
       <w:r>
         <w:rPr>
+          <w:rFonts w:ascii="Georgia" w:eastAsia="Times New Roman" w:hAnsi="Georgia" w:cs="Georgia"/>
+          <w:color w:val="444444"/>
+          <w:sz w:val="36"/>
+          <w:szCs w:val="36"/>
+        </w:rPr>
+        <w:br/>
+      </w:r>
+      <w:r>
+        <w:rPr>
           <w:rFonts w:ascii="Nirmala UI" w:eastAsia="Times New Roman" w:hAnsi="Nirmala UI" w:cs="Arial Unicode MS"/>
           <w:color w:val="444444"/>
           <w:sz w:val="36"/>
@@ -27811,6 +28910,7 @@
           <w:color w:val="444444"/>
           <w:sz w:val="36"/>
           <w:szCs w:val="36"/>
+          <w:highlight w:val="lightGray"/>
           <w:cs/>
           <w:lang w:bidi="hi-IN"/>
         </w:rPr>
@@ -27822,8 +28922,18 @@
           <w:color w:val="444444"/>
           <w:sz w:val="36"/>
           <w:szCs w:val="36"/>
-        </w:rPr>
-        <w:t>||</w:t>
+          <w:highlight w:val="lightGray"/>
+        </w:rPr>
+        <w:t>|</w:t>
+      </w:r>
+      <w:r>
+        <w:rPr>
+          <w:rFonts w:ascii="Georgia" w:eastAsia="Times New Roman" w:hAnsi="Georgia" w:cs="Times New Roman"/>
+          <w:color w:val="444444"/>
+          <w:sz w:val="36"/>
+          <w:szCs w:val="36"/>
+        </w:rPr>
+        <w:t>|</w:t>
       </w:r>
       <w:r>
         <w:rPr>
@@ -27912,6 +29022,7 @@
           <w:cs/>
           <w:lang w:bidi="hi-IN"/>
         </w:rPr>
+        <w:lastRenderedPageBreak/>
         <w:t>इमामगृभ्णन्रशनामित्यत्रद्यौस्तेपृष्ठमित्येतद्वाक्यं</w:t>
       </w:r>
       <w:r>
@@ -28061,7 +29172,6 @@
           <w:cs/>
           <w:lang w:bidi="hi-IN"/>
         </w:rPr>
-        <w:lastRenderedPageBreak/>
         <w:t>कल्पतामपानोअपानःकल्पतां‍कल्पतामपानः</w:t>
       </w:r>
       <w:r>
@@ -28792,6 +29902,7 @@
           <w:cs/>
           <w:lang w:bidi="hi-IN"/>
         </w:rPr>
+        <w:lastRenderedPageBreak/>
         <w:t>क्रम्याद्ध्वनोभवत्यग्रेपावकोऽर्पयतीतिच</w:t>
       </w:r>
       <w:r>
@@ -28904,7 +30015,6 @@
           <w:cs/>
           <w:lang w:bidi="hi-IN"/>
         </w:rPr>
-        <w:lastRenderedPageBreak/>
         <w:t>जटायामन्ययुक्तत्रिपदप्रभृतिन्यायमाह</w:t>
       </w:r>
       <w:r>
@@ -29075,6 +30185,15 @@
           <w:szCs w:val="36"/>
         </w:rPr>
         <w:t xml:space="preserve">|| </w:t>
+      </w:r>
+      <w:r>
+        <w:rPr>
+          <w:rFonts w:ascii="Georgia" w:eastAsia="Times New Roman" w:hAnsi="Georgia" w:cs="Times New Roman"/>
+          <w:color w:val="444444"/>
+          <w:sz w:val="36"/>
+          <w:szCs w:val="36"/>
+        </w:rPr>
+        <w:br/>
       </w:r>
       <w:r>
         <w:rPr>
@@ -29676,6 +30795,7 @@
           <w:cs/>
           <w:lang w:bidi="hi-IN"/>
         </w:rPr>
+        <w:lastRenderedPageBreak/>
         <w:t>यस्तामविद्वानित्यत्रह्यनुस्वारागमोभवेत्</w:t>
       </w:r>
       <w:r>
@@ -29762,6 +30882,15 @@
       </w:r>
       <w:r>
         <w:rPr>
+          <w:rFonts w:ascii="Georgia" w:eastAsia="Times New Roman" w:hAnsi="Georgia" w:cs="Times New Roman"/>
+          <w:color w:val="444444"/>
+          <w:sz w:val="36"/>
+          <w:szCs w:val="36"/>
+        </w:rPr>
+        <w:br/>
+      </w:r>
+      <w:r>
+        <w:rPr>
           <w:rFonts w:ascii="Nirmala UI" w:eastAsia="Times New Roman" w:hAnsi="Nirmala UI" w:cs="Arial Unicode MS"/>
           <w:color w:val="444444"/>
           <w:sz w:val="36"/>
@@ -29822,7 +30951,6 @@
           <w:cs/>
           <w:lang w:bidi="hi-IN"/>
         </w:rPr>
-        <w:lastRenderedPageBreak/>
         <w:t>अश्वाजन्यग्नयश्चैवचाध्वर्योऽपोअथोतथा</w:t>
       </w:r>
       <w:r>
@@ -29906,6 +31034,15 @@
           <w:szCs w:val="36"/>
         </w:rPr>
         <w:t xml:space="preserve">|| </w:t>
+      </w:r>
+      <w:r>
+        <w:rPr>
+          <w:rFonts w:ascii="Georgia" w:eastAsia="Times New Roman" w:hAnsi="Georgia" w:cs="Times New Roman"/>
+          <w:color w:val="444444"/>
+          <w:sz w:val="36"/>
+          <w:szCs w:val="36"/>
+        </w:rPr>
+        <w:br/>
       </w:r>
       <w:r>
         <w:rPr>
@@ -30384,6 +31521,7 @@
           <w:cs/>
           <w:lang w:bidi="hi-IN"/>
         </w:rPr>
+        <w:lastRenderedPageBreak/>
         <w:t>अथस्तद्दातुरस्त्येवलाभस्वर्गापवर्गयोः</w:t>
       </w:r>
       <w:r>
@@ -30524,7 +31662,6 @@
           <w:cs/>
           <w:lang w:bidi="hi-IN"/>
         </w:rPr>
-        <w:lastRenderedPageBreak/>
         <w:t>वेदएवद्विजातीनांसाधनंश्रेयसःपरम्</w:t>
       </w:r>
       <w:r>
@@ -31123,6 +32260,7 @@
           <w:cs/>
           <w:lang w:bidi="hi-IN"/>
         </w:rPr>
+        <w:lastRenderedPageBreak/>
         <w:t>यजुर्वेदःपिङ्गलाक्षःकृशमध्योबृहद्गलः</w:t>
       </w:r>
       <w:r>
@@ -31263,7 +32401,6 @@
           <w:cs/>
           <w:lang w:bidi="hi-IN"/>
         </w:rPr>
-        <w:lastRenderedPageBreak/>
         <w:t>जटौपदविभागज्ञैरुच्यमानानेकशः</w:t>
       </w:r>
       <w:r>

</xml_diff>